<commit_message>
Updated question bank for the Java 8 questions.
</commit_message>
<xml_diff>
--- a/Question Bank.docx
+++ b/Question Bank.docx
@@ -1,6 +1,6 @@
 
 <file path=word/document.xml><?xml version="1.0" encoding="utf-8"?>
-<w:document xmlns:wpc="http://schemas.microsoft.com/office/word/2010/wordprocessingCanvas" xmlns:cx="http://schemas.microsoft.com/office/drawing/2014/chartex" xmlns:cx1="http://schemas.microsoft.com/office/drawing/2015/9/8/chartex" xmlns:cx2="http://schemas.microsoft.com/office/drawing/2015/10/21/chartex" xmlns:cx3="http://schemas.microsoft.com/office/drawing/2016/5/9/chartex" xmlns:cx4="http://schemas.microsoft.com/office/drawing/2016/5/10/chartex" xmlns:cx5="http://schemas.microsoft.com/office/drawing/2016/5/11/chartex" xmlns:cx6="http://schemas.microsoft.com/office/drawing/2016/5/12/chartex" xmlns:cx7="http://schemas.microsoft.com/office/drawing/2016/5/13/chartex" xmlns:cx8="http://schemas.microsoft.com/office/drawing/2016/5/14/chartex" xmlns:mc="http://schemas.openxmlformats.org/markup-compatibility/2006" xmlns:aink="http://schemas.microsoft.com/office/drawing/2016/ink" xmlns:am3d="http://schemas.microsoft.com/office/drawing/2017/model3d" xmlns:o="urn:schemas-microsoft-com:office:office" xmlns:r="http://schemas.openxmlformats.org/officeDocument/2006/relationships" xmlns:m="http://schemas.openxmlformats.org/officeDocument/2006/math" xmlns:v="urn:schemas-microsoft-com:vml" xmlns:wp14="http://schemas.microsoft.com/office/word/2010/wordprocessingDrawing" xmlns:wp="http://schemas.openxmlformats.org/drawingml/2006/wordprocessingDrawing" xmlns:w10="urn:schemas-microsoft-com:office:word" xmlns:w="http://schemas.openxmlformats.org/wordprocessingml/2006/main" xmlns:w14="http://schemas.microsoft.com/office/word/2010/wordml" xmlns:w15="http://schemas.microsoft.com/office/word/2012/wordml" xmlns:w16cex="http://schemas.microsoft.com/office/word/2018/wordml/cex" xmlns:w16cid="http://schemas.microsoft.com/office/word/2016/wordml/cid" xmlns:w16="http://schemas.microsoft.com/office/word/2018/wordml" xmlns:w16se="http://schemas.microsoft.com/office/word/2015/wordml/symex" xmlns:wpg="http://schemas.microsoft.com/office/word/2010/wordprocessingGroup" xmlns:wpi="http://schemas.microsoft.com/office/word/2010/wordprocessingInk" xmlns:wne="http://schemas.microsoft.com/office/word/2006/wordml" xmlns:wps="http://schemas.microsoft.com/office/word/2010/wordprocessingShape" mc:Ignorable="w14 w15 w16se w16cid w16 w16cex wp14">
+<w:document xmlns:wpc="http://schemas.microsoft.com/office/word/2010/wordprocessingCanvas" xmlns:cx="http://schemas.microsoft.com/office/drawing/2014/chartex" xmlns:cx1="http://schemas.microsoft.com/office/drawing/2015/9/8/chartex" xmlns:cx2="http://schemas.microsoft.com/office/drawing/2015/10/21/chartex" xmlns:cx3="http://schemas.microsoft.com/office/drawing/2016/5/9/chartex" xmlns:cx4="http://schemas.microsoft.com/office/drawing/2016/5/10/chartex" xmlns:cx5="http://schemas.microsoft.com/office/drawing/2016/5/11/chartex" xmlns:cx6="http://schemas.microsoft.com/office/drawing/2016/5/12/chartex" xmlns:cx7="http://schemas.microsoft.com/office/drawing/2016/5/13/chartex" xmlns:cx8="http://schemas.microsoft.com/office/drawing/2016/5/14/chartex" xmlns:mc="http://schemas.openxmlformats.org/markup-compatibility/2006" xmlns:aink="http://schemas.microsoft.com/office/drawing/2016/ink" xmlns:am3d="http://schemas.microsoft.com/office/drawing/2017/model3d" xmlns:o="urn:schemas-microsoft-com:office:office" xmlns:oel="http://schemas.microsoft.com/office/2019/extlst" xmlns:r="http://schemas.openxmlformats.org/officeDocument/2006/relationships" xmlns:m="http://schemas.openxmlformats.org/officeDocument/2006/math" xmlns:v="urn:schemas-microsoft-com:vml" xmlns:wp14="http://schemas.microsoft.com/office/word/2010/wordprocessingDrawing" xmlns:wp="http://schemas.openxmlformats.org/drawingml/2006/wordprocessingDrawing" xmlns:w10="urn:schemas-microsoft-com:office:word" xmlns:w="http://schemas.openxmlformats.org/wordprocessingml/2006/main" xmlns:w14="http://schemas.microsoft.com/office/word/2010/wordml" xmlns:w15="http://schemas.microsoft.com/office/word/2012/wordml" xmlns:w16cex="http://schemas.microsoft.com/office/word/2018/wordml/cex" xmlns:w16cid="http://schemas.microsoft.com/office/word/2016/wordml/cid" xmlns:w16="http://schemas.microsoft.com/office/word/2018/wordml" xmlns:w16du="http://schemas.microsoft.com/office/word/2023/wordml/word16du" xmlns:w16sdtdh="http://schemas.microsoft.com/office/word/2020/wordml/sdtdatahash" xmlns:w16sdtfl="http://schemas.microsoft.com/office/word/2024/wordml/sdtformatlock" xmlns:w16se="http://schemas.microsoft.com/office/word/2015/wordml/symex" xmlns:wpg="http://schemas.microsoft.com/office/word/2010/wordprocessingGroup" xmlns:wpi="http://schemas.microsoft.com/office/word/2010/wordprocessingInk" xmlns:wne="http://schemas.microsoft.com/office/word/2006/wordml" xmlns:wps="http://schemas.microsoft.com/office/word/2010/wordprocessingShape" mc:Ignorable="w14 w15 w16se w16cid w16 w16cex w16sdtdh w16sdtfl w16du wp14">
   <w:body>
     <w:p>
       <w:pPr>
@@ -42,91 +42,25 @@
           <w:szCs w:val="28"/>
           <w:lang w:val="en-US"/>
         </w:rPr>
-        <w:t xml:space="preserve">1)what is </w:t>
-      </w:r>
-      <w:proofErr w:type="spellStart"/>
-      <w:proofErr w:type="gramStart"/>
-      <w:r>
-        <w:rPr>
-          <w:sz w:val="28"/>
-          <w:szCs w:val="28"/>
-          <w:lang w:val="en-US"/>
-        </w:rPr>
-        <w:t>jdk</w:t>
-      </w:r>
-      <w:proofErr w:type="spellEnd"/>
-      <w:r>
-        <w:rPr>
-          <w:sz w:val="28"/>
-          <w:szCs w:val="28"/>
-          <w:lang w:val="en-US"/>
-        </w:rPr>
-        <w:t xml:space="preserve"> ,</w:t>
-      </w:r>
-      <w:proofErr w:type="spellStart"/>
-      <w:r>
-        <w:rPr>
-          <w:sz w:val="28"/>
-          <w:szCs w:val="28"/>
-          <w:lang w:val="en-US"/>
-        </w:rPr>
-        <w:t>jvm</w:t>
-      </w:r>
-      <w:proofErr w:type="spellEnd"/>
-      <w:proofErr w:type="gramEnd"/>
-      <w:r>
-        <w:rPr>
-          <w:sz w:val="28"/>
-          <w:szCs w:val="28"/>
-          <w:lang w:val="en-US"/>
-        </w:rPr>
-        <w:t xml:space="preserve"> , </w:t>
-      </w:r>
-      <w:proofErr w:type="spellStart"/>
-      <w:r>
-        <w:rPr>
-          <w:sz w:val="28"/>
-          <w:szCs w:val="28"/>
-          <w:lang w:val="en-US"/>
-        </w:rPr>
-        <w:t>jre</w:t>
-      </w:r>
-      <w:proofErr w:type="spellEnd"/>
-      <w:r>
-        <w:rPr>
-          <w:sz w:val="28"/>
-          <w:szCs w:val="28"/>
-          <w:lang w:val="en-US"/>
-        </w:rPr>
-        <w:t xml:space="preserve"> ? explain in detail.</w:t>
-      </w:r>
-    </w:p>
-    <w:p>
-      <w:pPr>
-        <w:rPr>
-          <w:sz w:val="28"/>
-          <w:szCs w:val="28"/>
-          <w:lang w:val="en-US"/>
-        </w:rPr>
-      </w:pPr>
-      <w:r>
-        <w:rPr>
-          <w:sz w:val="28"/>
-          <w:szCs w:val="28"/>
-          <w:lang w:val="en-US"/>
-        </w:rPr>
-        <w:t xml:space="preserve">2)what is WORA principle in </w:t>
-      </w:r>
-      <w:proofErr w:type="gramStart"/>
-      <w:r>
-        <w:rPr>
-          <w:sz w:val="28"/>
-          <w:szCs w:val="28"/>
-          <w:lang w:val="en-US"/>
-        </w:rPr>
-        <w:t>java ?</w:t>
-      </w:r>
-      <w:proofErr w:type="gramEnd"/>
+        <w:t>1)what is jdk ,jvm , jre ? explain in detail.</w:t>
+      </w:r>
+    </w:p>
+    <w:p>
+      <w:pPr>
+        <w:rPr>
+          <w:sz w:val="28"/>
+          <w:szCs w:val="28"/>
+          <w:lang w:val="en-US"/>
+        </w:rPr>
+      </w:pPr>
+      <w:r>
+        <w:rPr>
+          <w:sz w:val="28"/>
+          <w:szCs w:val="28"/>
+          <w:lang w:val="en-US"/>
+        </w:rPr>
+        <w:t>2)what is WORA principle in java ?</w:t>
+      </w:r>
     </w:p>
     <w:p>
       <w:pPr>
@@ -244,55 +178,25 @@
           <w:szCs w:val="28"/>
           <w:lang w:val="en-US"/>
         </w:rPr>
-        <w:t xml:space="preserve">9)Explain keywords: </w:t>
-      </w:r>
-      <w:proofErr w:type="spellStart"/>
-      <w:proofErr w:type="gramStart"/>
-      <w:r>
-        <w:rPr>
-          <w:sz w:val="28"/>
-          <w:szCs w:val="28"/>
-          <w:lang w:val="en-US"/>
-        </w:rPr>
-        <w:t>static,final</w:t>
-      </w:r>
-      <w:proofErr w:type="spellEnd"/>
-      <w:proofErr w:type="gramEnd"/>
-      <w:r>
-        <w:rPr>
-          <w:sz w:val="28"/>
-          <w:szCs w:val="28"/>
-          <w:lang w:val="en-US"/>
-        </w:rPr>
-        <w:t>, finally, finalize.</w:t>
-      </w:r>
-    </w:p>
-    <w:p>
-      <w:pPr>
-        <w:rPr>
-          <w:sz w:val="28"/>
-          <w:szCs w:val="28"/>
-          <w:lang w:val="en-US"/>
-        </w:rPr>
-      </w:pPr>
-      <w:r>
-        <w:rPr>
-          <w:sz w:val="28"/>
-          <w:szCs w:val="28"/>
-          <w:lang w:val="en-US"/>
-        </w:rPr>
-        <w:t xml:space="preserve">10)what are static blocks in </w:t>
-      </w:r>
-      <w:proofErr w:type="gramStart"/>
-      <w:r>
-        <w:rPr>
-          <w:sz w:val="28"/>
-          <w:szCs w:val="28"/>
-          <w:lang w:val="en-US"/>
-        </w:rPr>
-        <w:t>java ?</w:t>
-      </w:r>
-      <w:proofErr w:type="gramEnd"/>
+        <w:t>9)Explain keywords: static,final, finally, finalize.</w:t>
+      </w:r>
+    </w:p>
+    <w:p>
+      <w:pPr>
+        <w:rPr>
+          <w:sz w:val="28"/>
+          <w:szCs w:val="28"/>
+          <w:lang w:val="en-US"/>
+        </w:rPr>
+      </w:pPr>
+      <w:r>
+        <w:rPr>
+          <w:sz w:val="28"/>
+          <w:szCs w:val="28"/>
+          <w:lang w:val="en-US"/>
+        </w:rPr>
+        <w:t>10)what are static blocks in java ?</w:t>
+      </w:r>
     </w:p>
     <w:p>
       <w:pPr>
@@ -342,16 +246,7 @@
           <w:szCs w:val="28"/>
           <w:lang w:val="en-US"/>
         </w:rPr>
-        <w:t xml:space="preserve">13)Constructor with different access </w:t>
-      </w:r>
-      <w:proofErr w:type="gramStart"/>
-      <w:r>
-        <w:rPr>
-          <w:sz w:val="28"/>
-          <w:szCs w:val="28"/>
-          <w:lang w:val="en-US"/>
-        </w:rPr>
-        <w:t>modif</w:t>
+        <w:t>13)Constructor with different access modif</w:t>
       </w:r>
       <w:r>
         <w:rPr>
@@ -367,16 +262,7 @@
           <w:szCs w:val="28"/>
           <w:lang w:val="en-US"/>
         </w:rPr>
-        <w:t>rs.(</w:t>
-      </w:r>
-      <w:proofErr w:type="gramEnd"/>
-      <w:r>
-        <w:rPr>
-          <w:sz w:val="28"/>
-          <w:szCs w:val="28"/>
-          <w:lang w:val="en-US"/>
-        </w:rPr>
-        <w:t>can a constructor be final ?)</w:t>
+        <w:t>rs.(can a constructor be final ?)</w:t>
       </w:r>
     </w:p>
     <w:p>
@@ -418,18 +304,8 @@
           <w:szCs w:val="28"/>
           <w:lang w:val="en-US"/>
         </w:rPr>
-        <w:t xml:space="preserve">15)what are packages in </w:t>
-      </w:r>
-      <w:proofErr w:type="gramStart"/>
-      <w:r>
-        <w:rPr>
-          <w:sz w:val="28"/>
-          <w:szCs w:val="28"/>
-          <w:lang w:val="en-US"/>
-        </w:rPr>
-        <w:t>java ?</w:t>
-      </w:r>
-      <w:proofErr w:type="gramEnd"/>
+        <w:t>15)what are packages in java ?</w:t>
+      </w:r>
     </w:p>
     <w:p>
       <w:pPr>
@@ -496,18 +372,8 @@
           <w:szCs w:val="28"/>
           <w:lang w:val="en-US"/>
         </w:rPr>
-        <w:t xml:space="preserve">19)Functional </w:t>
-      </w:r>
-      <w:proofErr w:type="gramStart"/>
-      <w:r>
-        <w:rPr>
-          <w:sz w:val="28"/>
-          <w:szCs w:val="28"/>
-          <w:lang w:val="en-US"/>
-        </w:rPr>
-        <w:t>Interface .</w:t>
-      </w:r>
-      <w:proofErr w:type="gramEnd"/>
+        <w:t>19)Functional Interface .</w:t>
+      </w:r>
     </w:p>
     <w:p>
       <w:pPr>
@@ -609,53 +475,25 @@
           <w:szCs w:val="28"/>
           <w:lang w:val="en-US"/>
         </w:rPr>
-        <w:t xml:space="preserve">25)Polymorphic </w:t>
-      </w:r>
-      <w:proofErr w:type="gramStart"/>
-      <w:r>
-        <w:rPr>
-          <w:sz w:val="28"/>
-          <w:szCs w:val="28"/>
-          <w:lang w:val="en-US"/>
-        </w:rPr>
-        <w:t>object ,uses</w:t>
-      </w:r>
-      <w:proofErr w:type="gramEnd"/>
-      <w:r>
-        <w:rPr>
-          <w:sz w:val="28"/>
-          <w:szCs w:val="28"/>
-          <w:lang w:val="en-US"/>
-        </w:rPr>
-        <w:t xml:space="preserve"> and significance.</w:t>
-      </w:r>
-    </w:p>
-    <w:p>
-      <w:pPr>
-        <w:rPr>
-          <w:sz w:val="28"/>
-          <w:szCs w:val="28"/>
-          <w:lang w:val="en-US"/>
-        </w:rPr>
-      </w:pPr>
-      <w:r>
-        <w:rPr>
-          <w:sz w:val="28"/>
-          <w:szCs w:val="28"/>
-          <w:lang w:val="en-US"/>
-        </w:rPr>
-        <w:t xml:space="preserve">26)does finally block always </w:t>
-      </w:r>
-      <w:proofErr w:type="gramStart"/>
-      <w:r>
-        <w:rPr>
-          <w:sz w:val="28"/>
-          <w:szCs w:val="28"/>
-          <w:lang w:val="en-US"/>
-        </w:rPr>
-        <w:t>executes ?</w:t>
-      </w:r>
-      <w:proofErr w:type="gramEnd"/>
+        <w:t>25)Polymorphic object ,uses and significance.</w:t>
+      </w:r>
+    </w:p>
+    <w:p>
+      <w:pPr>
+        <w:rPr>
+          <w:sz w:val="28"/>
+          <w:szCs w:val="28"/>
+          <w:lang w:val="en-US"/>
+        </w:rPr>
+      </w:pPr>
+      <w:r>
+        <w:rPr>
+          <w:sz w:val="28"/>
+          <w:szCs w:val="28"/>
+          <w:lang w:val="en-US"/>
+        </w:rPr>
+        <w:t>26)does finally block always executes ?</w:t>
+      </w:r>
     </w:p>
     <w:p>
       <w:pPr>
@@ -739,25 +577,7 @@
           <w:szCs w:val="28"/>
           <w:lang w:val="en-US"/>
         </w:rPr>
-        <w:t xml:space="preserve">31)Custom Exceptions in </w:t>
-      </w:r>
-      <w:proofErr w:type="gramStart"/>
-      <w:r>
-        <w:rPr>
-          <w:sz w:val="28"/>
-          <w:szCs w:val="28"/>
-          <w:lang w:val="en-US"/>
-        </w:rPr>
-        <w:t>Java.(</w:t>
-      </w:r>
-      <w:proofErr w:type="gramEnd"/>
-      <w:r>
-        <w:rPr>
-          <w:sz w:val="28"/>
-          <w:szCs w:val="28"/>
-          <w:lang w:val="en-US"/>
-        </w:rPr>
-        <w:t>with default messages and custom messages.)</w:t>
+        <w:t>31)Custom Exceptions in Java.(with default messages and custom messages.)</w:t>
       </w:r>
     </w:p>
     <w:p>
@@ -791,383 +611,143 @@
           <w:szCs w:val="28"/>
           <w:lang w:val="en-US"/>
         </w:rPr>
-        <w:t>33)</w:t>
-      </w:r>
-      <w:proofErr w:type="spellStart"/>
-      <w:r>
-        <w:rPr>
-          <w:sz w:val="28"/>
-          <w:szCs w:val="28"/>
-          <w:lang w:val="en-US"/>
-        </w:rPr>
-        <w:t>Arraylist</w:t>
-      </w:r>
-      <w:proofErr w:type="spellEnd"/>
-      <w:r>
-        <w:rPr>
-          <w:sz w:val="28"/>
-          <w:szCs w:val="28"/>
-          <w:lang w:val="en-US"/>
-        </w:rPr>
-        <w:t xml:space="preserve"> </w:t>
-      </w:r>
-      <w:proofErr w:type="spellStart"/>
-      <w:proofErr w:type="gramStart"/>
-      <w:r>
-        <w:rPr>
-          <w:sz w:val="28"/>
-          <w:szCs w:val="28"/>
-          <w:lang w:val="en-US"/>
-        </w:rPr>
-        <w:t>vs.Linkedlist</w:t>
-      </w:r>
-      <w:proofErr w:type="spellEnd"/>
-      <w:proofErr w:type="gramEnd"/>
-      <w:r>
-        <w:rPr>
-          <w:sz w:val="28"/>
-          <w:szCs w:val="28"/>
-          <w:lang w:val="en-US"/>
-        </w:rPr>
-        <w:t xml:space="preserve"> and performance issues.</w:t>
-      </w:r>
-    </w:p>
-    <w:p>
-      <w:pPr>
-        <w:rPr>
-          <w:sz w:val="28"/>
-          <w:szCs w:val="28"/>
-          <w:lang w:val="en-US"/>
-        </w:rPr>
-      </w:pPr>
-      <w:r>
-        <w:rPr>
-          <w:sz w:val="28"/>
-          <w:szCs w:val="28"/>
-          <w:lang w:val="en-US"/>
-        </w:rPr>
-        <w:t>34)</w:t>
-      </w:r>
-      <w:proofErr w:type="spellStart"/>
-      <w:r>
-        <w:rPr>
-          <w:sz w:val="28"/>
-          <w:szCs w:val="28"/>
-          <w:lang w:val="en-US"/>
-        </w:rPr>
-        <w:t>ArrayList</w:t>
-      </w:r>
-      <w:proofErr w:type="spellEnd"/>
-      <w:r>
-        <w:rPr>
-          <w:sz w:val="28"/>
-          <w:szCs w:val="28"/>
-          <w:lang w:val="en-US"/>
-        </w:rPr>
-        <w:t xml:space="preserve"> vs Vector.</w:t>
-      </w:r>
-    </w:p>
-    <w:p>
-      <w:pPr>
-        <w:rPr>
-          <w:sz w:val="28"/>
-          <w:szCs w:val="28"/>
-          <w:lang w:val="en-US"/>
-        </w:rPr>
-      </w:pPr>
-      <w:r>
-        <w:rPr>
-          <w:sz w:val="28"/>
-          <w:szCs w:val="28"/>
-          <w:lang w:val="en-US"/>
-        </w:rPr>
-        <w:t xml:space="preserve">35)Internal Implementation of </w:t>
-      </w:r>
-      <w:proofErr w:type="spellStart"/>
-      <w:r>
-        <w:rPr>
-          <w:sz w:val="28"/>
-          <w:szCs w:val="28"/>
-          <w:lang w:val="en-US"/>
-        </w:rPr>
-        <w:t>Linkedlist</w:t>
-      </w:r>
-      <w:proofErr w:type="spellEnd"/>
-      <w:r>
-        <w:rPr>
-          <w:sz w:val="28"/>
-          <w:szCs w:val="28"/>
-          <w:lang w:val="en-US"/>
-        </w:rPr>
-        <w:t xml:space="preserve"> and </w:t>
-      </w:r>
-      <w:proofErr w:type="spellStart"/>
-      <w:r>
-        <w:rPr>
-          <w:sz w:val="28"/>
-          <w:szCs w:val="28"/>
-          <w:lang w:val="en-US"/>
-        </w:rPr>
-        <w:t>ArrayList</w:t>
-      </w:r>
-      <w:proofErr w:type="spellEnd"/>
-      <w:r>
-        <w:rPr>
-          <w:sz w:val="28"/>
-          <w:szCs w:val="28"/>
-          <w:lang w:val="en-US"/>
-        </w:rPr>
-        <w:t>.</w:t>
-      </w:r>
-    </w:p>
-    <w:p>
-      <w:pPr>
-        <w:rPr>
-          <w:sz w:val="28"/>
-          <w:szCs w:val="28"/>
-          <w:lang w:val="en-US"/>
-        </w:rPr>
-      </w:pPr>
-      <w:r>
-        <w:rPr>
-          <w:sz w:val="28"/>
-          <w:szCs w:val="28"/>
-          <w:lang w:val="en-US"/>
-        </w:rPr>
-        <w:t xml:space="preserve">36)Contract </w:t>
-      </w:r>
-      <w:proofErr w:type="gramStart"/>
-      <w:r>
-        <w:rPr>
-          <w:sz w:val="28"/>
-          <w:szCs w:val="28"/>
-          <w:lang w:val="en-US"/>
-        </w:rPr>
-        <w:t>of .equals</w:t>
-      </w:r>
-      <w:proofErr w:type="gramEnd"/>
-      <w:r>
-        <w:rPr>
-          <w:sz w:val="28"/>
-          <w:szCs w:val="28"/>
-          <w:lang w:val="en-US"/>
-        </w:rPr>
-        <w:t>.</w:t>
-      </w:r>
-    </w:p>
-    <w:p>
-      <w:pPr>
-        <w:rPr>
-          <w:sz w:val="28"/>
-          <w:szCs w:val="28"/>
-          <w:lang w:val="en-US"/>
-        </w:rPr>
-      </w:pPr>
-      <w:proofErr w:type="gramStart"/>
-      <w:r>
-        <w:rPr>
-          <w:sz w:val="28"/>
-          <w:szCs w:val="28"/>
-          <w:lang w:val="en-US"/>
-        </w:rPr>
-        <w:t>37).</w:t>
-      </w:r>
-      <w:proofErr w:type="spellStart"/>
-      <w:r>
-        <w:rPr>
-          <w:sz w:val="28"/>
-          <w:szCs w:val="28"/>
-          <w:lang w:val="en-US"/>
-        </w:rPr>
-        <w:t>hashcode</w:t>
-      </w:r>
-      <w:proofErr w:type="spellEnd"/>
-      <w:proofErr w:type="gramEnd"/>
-      <w:r>
-        <w:rPr>
-          <w:sz w:val="28"/>
-          <w:szCs w:val="28"/>
-          <w:lang w:val="en-US"/>
-        </w:rPr>
-        <w:t xml:space="preserve"> and .equals and </w:t>
-      </w:r>
-      <w:proofErr w:type="spellStart"/>
-      <w:r>
-        <w:rPr>
-          <w:sz w:val="28"/>
-          <w:szCs w:val="28"/>
-          <w:lang w:val="en-US"/>
-        </w:rPr>
-        <w:t>it’s</w:t>
-      </w:r>
-      <w:proofErr w:type="spellEnd"/>
-      <w:r>
-        <w:rPr>
-          <w:sz w:val="28"/>
-          <w:szCs w:val="28"/>
-          <w:lang w:val="en-US"/>
-        </w:rPr>
-        <w:t xml:space="preserve"> significance in collection.</w:t>
-      </w:r>
-    </w:p>
-    <w:p>
-      <w:pPr>
-        <w:rPr>
-          <w:sz w:val="28"/>
-          <w:szCs w:val="28"/>
-          <w:lang w:val="en-US"/>
-        </w:rPr>
-      </w:pPr>
-      <w:r>
-        <w:rPr>
-          <w:sz w:val="28"/>
-          <w:szCs w:val="28"/>
-          <w:lang w:val="en-US"/>
-        </w:rPr>
-        <w:t xml:space="preserve">38) </w:t>
-      </w:r>
-      <w:proofErr w:type="spellStart"/>
-      <w:r>
-        <w:rPr>
-          <w:sz w:val="28"/>
-          <w:szCs w:val="28"/>
-          <w:lang w:val="en-US"/>
-        </w:rPr>
-        <w:t>Treeset</w:t>
-      </w:r>
-      <w:proofErr w:type="spellEnd"/>
-      <w:r>
-        <w:rPr>
-          <w:sz w:val="28"/>
-          <w:szCs w:val="28"/>
-          <w:lang w:val="en-US"/>
-        </w:rPr>
-        <w:t xml:space="preserve"> vs. </w:t>
-      </w:r>
-      <w:proofErr w:type="spellStart"/>
-      <w:proofErr w:type="gramStart"/>
-      <w:r>
-        <w:rPr>
-          <w:sz w:val="28"/>
-          <w:szCs w:val="28"/>
-          <w:lang w:val="en-US"/>
-        </w:rPr>
-        <w:t>Treemap</w:t>
-      </w:r>
-      <w:proofErr w:type="spellEnd"/>
-      <w:r>
-        <w:rPr>
-          <w:sz w:val="28"/>
-          <w:szCs w:val="28"/>
-          <w:lang w:val="en-US"/>
-        </w:rPr>
-        <w:t>(</w:t>
-      </w:r>
-      <w:proofErr w:type="gramEnd"/>
-      <w:r>
-        <w:rPr>
-          <w:sz w:val="28"/>
-          <w:szCs w:val="28"/>
-          <w:lang w:val="en-US"/>
-        </w:rPr>
-        <w:t>)</w:t>
-      </w:r>
-    </w:p>
-    <w:p>
-      <w:pPr>
-        <w:rPr>
-          <w:sz w:val="28"/>
-          <w:szCs w:val="28"/>
-          <w:lang w:val="en-US"/>
-        </w:rPr>
-      </w:pPr>
-      <w:r>
-        <w:rPr>
-          <w:sz w:val="28"/>
-          <w:szCs w:val="28"/>
-          <w:lang w:val="en-US"/>
-        </w:rPr>
-        <w:t xml:space="preserve">39)natural ordering and custom </w:t>
-      </w:r>
-      <w:proofErr w:type="gramStart"/>
-      <w:r>
-        <w:rPr>
-          <w:sz w:val="28"/>
-          <w:szCs w:val="28"/>
-          <w:lang w:val="en-US"/>
-        </w:rPr>
-        <w:t>Ordering.(</w:t>
-      </w:r>
-      <w:proofErr w:type="gramEnd"/>
-      <w:r>
-        <w:rPr>
-          <w:sz w:val="28"/>
-          <w:szCs w:val="28"/>
-          <w:lang w:val="en-US"/>
-        </w:rPr>
-        <w:t>Comparable vs. Comparator)</w:t>
-      </w:r>
-    </w:p>
-    <w:p>
-      <w:pPr>
-        <w:rPr>
-          <w:sz w:val="28"/>
-          <w:szCs w:val="28"/>
-          <w:lang w:val="en-US"/>
-        </w:rPr>
-      </w:pPr>
-      <w:r>
-        <w:rPr>
-          <w:sz w:val="28"/>
-          <w:szCs w:val="28"/>
-          <w:lang w:val="en-US"/>
-        </w:rPr>
-        <w:t xml:space="preserve">40)what’s hashing </w:t>
-      </w:r>
-      <w:proofErr w:type="gramStart"/>
-      <w:r>
-        <w:rPr>
-          <w:sz w:val="28"/>
-          <w:szCs w:val="28"/>
-          <w:lang w:val="en-US"/>
-        </w:rPr>
-        <w:t>algorithm ?</w:t>
-      </w:r>
-      <w:proofErr w:type="gramEnd"/>
-    </w:p>
-    <w:p>
-      <w:pPr>
-        <w:rPr>
-          <w:sz w:val="28"/>
-          <w:szCs w:val="28"/>
-          <w:lang w:val="en-US"/>
-        </w:rPr>
-      </w:pPr>
-      <w:r>
-        <w:rPr>
-          <w:sz w:val="28"/>
-          <w:szCs w:val="28"/>
-          <w:lang w:val="en-US"/>
-        </w:rPr>
-        <w:t xml:space="preserve">41)hash </w:t>
-      </w:r>
-      <w:proofErr w:type="spellStart"/>
-      <w:r>
-        <w:rPr>
-          <w:sz w:val="28"/>
-          <w:szCs w:val="28"/>
-          <w:lang w:val="en-US"/>
-        </w:rPr>
-        <w:t>collison</w:t>
-      </w:r>
-      <w:proofErr w:type="spellEnd"/>
-      <w:r>
-        <w:rPr>
-          <w:sz w:val="28"/>
-          <w:szCs w:val="28"/>
-          <w:lang w:val="en-US"/>
-        </w:rPr>
-        <w:t xml:space="preserve"> and hash buckets.</w:t>
+        <w:t>33)Arraylist vs.Linkedlist and performance issues.</w:t>
+      </w:r>
+    </w:p>
+    <w:p>
+      <w:pPr>
+        <w:rPr>
+          <w:sz w:val="28"/>
+          <w:szCs w:val="28"/>
+          <w:lang w:val="en-US"/>
+        </w:rPr>
+      </w:pPr>
+      <w:r>
+        <w:rPr>
+          <w:sz w:val="28"/>
+          <w:szCs w:val="28"/>
+          <w:lang w:val="en-US"/>
+        </w:rPr>
+        <w:t>34)ArrayList vs Vector.</w:t>
+      </w:r>
+    </w:p>
+    <w:p>
+      <w:pPr>
+        <w:rPr>
+          <w:sz w:val="28"/>
+          <w:szCs w:val="28"/>
+          <w:lang w:val="en-US"/>
+        </w:rPr>
+      </w:pPr>
+      <w:r>
+        <w:rPr>
+          <w:sz w:val="28"/>
+          <w:szCs w:val="28"/>
+          <w:lang w:val="en-US"/>
+        </w:rPr>
+        <w:t>35)Internal Implementation of Linkedlist and ArrayList.</w:t>
+      </w:r>
+    </w:p>
+    <w:p>
+      <w:pPr>
+        <w:rPr>
+          <w:sz w:val="28"/>
+          <w:szCs w:val="28"/>
+          <w:lang w:val="en-US"/>
+        </w:rPr>
+      </w:pPr>
+      <w:r>
+        <w:rPr>
+          <w:sz w:val="28"/>
+          <w:szCs w:val="28"/>
+          <w:lang w:val="en-US"/>
+        </w:rPr>
+        <w:t>36)Contract of .equals.</w:t>
+      </w:r>
+    </w:p>
+    <w:p>
+      <w:pPr>
+        <w:rPr>
+          <w:sz w:val="28"/>
+          <w:szCs w:val="28"/>
+          <w:lang w:val="en-US"/>
+        </w:rPr>
+      </w:pPr>
+      <w:r>
+        <w:rPr>
+          <w:sz w:val="28"/>
+          <w:szCs w:val="28"/>
+          <w:lang w:val="en-US"/>
+        </w:rPr>
+        <w:t>37).hashcode and .equals and it’s significance in collection.</w:t>
+      </w:r>
+    </w:p>
+    <w:p>
+      <w:pPr>
+        <w:rPr>
+          <w:sz w:val="28"/>
+          <w:szCs w:val="28"/>
+          <w:lang w:val="en-US"/>
+        </w:rPr>
+      </w:pPr>
+      <w:r>
+        <w:rPr>
+          <w:sz w:val="28"/>
+          <w:szCs w:val="28"/>
+          <w:lang w:val="en-US"/>
+        </w:rPr>
+        <w:t>38) Treeset vs. Treemap()</w:t>
+      </w:r>
+    </w:p>
+    <w:p>
+      <w:pPr>
+        <w:rPr>
+          <w:sz w:val="28"/>
+          <w:szCs w:val="28"/>
+          <w:lang w:val="en-US"/>
+        </w:rPr>
+      </w:pPr>
+      <w:r>
+        <w:rPr>
+          <w:sz w:val="28"/>
+          <w:szCs w:val="28"/>
+          <w:lang w:val="en-US"/>
+        </w:rPr>
+        <w:t>39)natural ordering and custom Ordering.(Comparable vs. Comparator)</w:t>
+      </w:r>
+    </w:p>
+    <w:p>
+      <w:pPr>
+        <w:rPr>
+          <w:sz w:val="28"/>
+          <w:szCs w:val="28"/>
+          <w:lang w:val="en-US"/>
+        </w:rPr>
+      </w:pPr>
+      <w:r>
+        <w:rPr>
+          <w:sz w:val="28"/>
+          <w:szCs w:val="28"/>
+          <w:lang w:val="en-US"/>
+        </w:rPr>
+        <w:t>40)what’s hashing algorithm ?</w:t>
+      </w:r>
+    </w:p>
+    <w:p>
+      <w:pPr>
+        <w:rPr>
+          <w:sz w:val="28"/>
+          <w:szCs w:val="28"/>
+          <w:lang w:val="en-US"/>
+        </w:rPr>
+      </w:pPr>
+      <w:r>
+        <w:rPr>
+          <w:sz w:val="28"/>
+          <w:szCs w:val="28"/>
+          <w:lang w:val="en-US"/>
+        </w:rPr>
+        <w:t>41)hash collison and hash buckets.</w:t>
       </w:r>
     </w:p>
     <w:p>
@@ -1201,18 +781,8 @@
           <w:szCs w:val="28"/>
           <w:lang w:val="en-US"/>
         </w:rPr>
-        <w:t xml:space="preserve">43)what is thread </w:t>
-      </w:r>
-      <w:proofErr w:type="gramStart"/>
-      <w:r>
-        <w:rPr>
-          <w:sz w:val="28"/>
-          <w:szCs w:val="28"/>
-          <w:lang w:val="en-US"/>
-        </w:rPr>
-        <w:t>lifecycle ?</w:t>
-      </w:r>
-      <w:proofErr w:type="gramEnd"/>
+        <w:t>43)what is thread lifecycle ?</w:t>
+      </w:r>
     </w:p>
     <w:p>
       <w:pPr>
@@ -1245,25 +815,7 @@
           <w:szCs w:val="28"/>
           <w:lang w:val="en-US"/>
         </w:rPr>
-        <w:t xml:space="preserve">45) write the code for deep copy using: </w:t>
-      </w:r>
-      <w:proofErr w:type="spellStart"/>
-      <w:r>
-        <w:rPr>
-          <w:sz w:val="28"/>
-          <w:szCs w:val="28"/>
-          <w:lang w:val="en-US"/>
-        </w:rPr>
-        <w:t>Clonebale</w:t>
-      </w:r>
-      <w:proofErr w:type="spellEnd"/>
-      <w:r>
-        <w:rPr>
-          <w:sz w:val="28"/>
-          <w:szCs w:val="28"/>
-          <w:lang w:val="en-US"/>
-        </w:rPr>
-        <w:t xml:space="preserve"> Interface and Copy Constructor.</w:t>
+        <w:t>45) write the code for deep copy using: Clonebale Interface and Copy Constructor.</w:t>
       </w:r>
     </w:p>
     <w:p>
@@ -1400,18 +952,8 @@
           <w:szCs w:val="28"/>
           <w:lang w:val="en-US"/>
         </w:rPr>
-        <w:t xml:space="preserve">52)how does a static keyword behaves in the </w:t>
-      </w:r>
-      <w:proofErr w:type="gramStart"/>
-      <w:r>
-        <w:rPr>
-          <w:sz w:val="28"/>
-          <w:szCs w:val="28"/>
-          <w:lang w:val="en-US"/>
-        </w:rPr>
-        <w:t>multithreading ?</w:t>
-      </w:r>
-      <w:proofErr w:type="gramEnd"/>
+        <w:t>52)how does a static keyword behaves in the multithreading ?</w:t>
+      </w:r>
     </w:p>
     <w:p>
       <w:pPr>
@@ -1444,43 +986,7 @@
           <w:szCs w:val="28"/>
           <w:lang w:val="en-US"/>
         </w:rPr>
-        <w:t xml:space="preserve">54)explain </w:t>
-      </w:r>
-      <w:proofErr w:type="gramStart"/>
-      <w:r>
-        <w:rPr>
-          <w:sz w:val="28"/>
-          <w:szCs w:val="28"/>
-          <w:lang w:val="en-US"/>
-        </w:rPr>
-        <w:t>wait(</w:t>
-      </w:r>
-      <w:proofErr w:type="gramEnd"/>
-      <w:r>
-        <w:rPr>
-          <w:sz w:val="28"/>
-          <w:szCs w:val="28"/>
-          <w:lang w:val="en-US"/>
-        </w:rPr>
-        <w:t xml:space="preserve">),notify () and </w:t>
-      </w:r>
-      <w:proofErr w:type="spellStart"/>
-      <w:r>
-        <w:rPr>
-          <w:sz w:val="28"/>
-          <w:szCs w:val="28"/>
-          <w:lang w:val="en-US"/>
-        </w:rPr>
-        <w:t>notifyall</w:t>
-      </w:r>
-      <w:proofErr w:type="spellEnd"/>
-      <w:r>
-        <w:rPr>
-          <w:sz w:val="28"/>
-          <w:szCs w:val="28"/>
-          <w:lang w:val="en-US"/>
-        </w:rPr>
-        <w:t>()</w:t>
+        <w:t>54)explain wait(),notify () and notifyall()</w:t>
       </w:r>
     </w:p>
     <w:p>
@@ -1514,99 +1020,41 @@
           <w:szCs w:val="28"/>
           <w:lang w:val="en-US"/>
         </w:rPr>
-        <w:t xml:space="preserve">56) how will you make an </w:t>
-      </w:r>
-      <w:proofErr w:type="spellStart"/>
-      <w:r>
-        <w:rPr>
-          <w:sz w:val="28"/>
-          <w:szCs w:val="28"/>
-          <w:lang w:val="en-US"/>
-        </w:rPr>
-        <w:t>arraylist</w:t>
-      </w:r>
-      <w:proofErr w:type="spellEnd"/>
-      <w:r>
-        <w:rPr>
-          <w:sz w:val="28"/>
-          <w:szCs w:val="28"/>
-          <w:lang w:val="en-US"/>
-        </w:rPr>
-        <w:t xml:space="preserve"> as </w:t>
-      </w:r>
-      <w:proofErr w:type="gramStart"/>
-      <w:r>
-        <w:rPr>
-          <w:sz w:val="28"/>
-          <w:szCs w:val="28"/>
-          <w:lang w:val="en-US"/>
-        </w:rPr>
-        <w:t>immutable ?</w:t>
-      </w:r>
-      <w:proofErr w:type="gramEnd"/>
-    </w:p>
-    <w:p>
-      <w:pPr>
-        <w:rPr>
-          <w:sz w:val="28"/>
-          <w:szCs w:val="28"/>
-          <w:lang w:val="en-US"/>
-        </w:rPr>
-      </w:pPr>
-      <w:r>
-        <w:rPr>
-          <w:sz w:val="28"/>
-          <w:szCs w:val="28"/>
-          <w:lang w:val="en-US"/>
-        </w:rPr>
-        <w:t xml:space="preserve">57)what are the intrinsic locks in </w:t>
-      </w:r>
-      <w:proofErr w:type="gramStart"/>
-      <w:r>
-        <w:rPr>
-          <w:sz w:val="28"/>
-          <w:szCs w:val="28"/>
-          <w:lang w:val="en-US"/>
-        </w:rPr>
-        <w:t>java ?</w:t>
-      </w:r>
-      <w:proofErr w:type="gramEnd"/>
-    </w:p>
-    <w:p>
-      <w:pPr>
-        <w:rPr>
-          <w:sz w:val="28"/>
-          <w:szCs w:val="28"/>
-          <w:lang w:val="en-US"/>
-        </w:rPr>
-      </w:pPr>
-      <w:r>
-        <w:rPr>
-          <w:sz w:val="28"/>
-          <w:szCs w:val="28"/>
-          <w:lang w:val="en-US"/>
-        </w:rPr>
-        <w:t xml:space="preserve">58)explain the instance </w:t>
-      </w:r>
-      <w:proofErr w:type="spellStart"/>
-      <w:proofErr w:type="gramStart"/>
-      <w:r>
-        <w:rPr>
-          <w:sz w:val="28"/>
-          <w:szCs w:val="28"/>
-          <w:lang w:val="en-US"/>
-        </w:rPr>
-        <w:t>lock,This</w:t>
-      </w:r>
-      <w:proofErr w:type="spellEnd"/>
-      <w:proofErr w:type="gramEnd"/>
-      <w:r>
-        <w:rPr>
-          <w:sz w:val="28"/>
-          <w:szCs w:val="28"/>
-          <w:lang w:val="en-US"/>
-        </w:rPr>
-        <w:t xml:space="preserve"> level lock and the class level lock in the java multithreading ?</w:t>
+        <w:t>56) how will you make an arraylist as immutable ?</w:t>
+      </w:r>
+    </w:p>
+    <w:p>
+      <w:pPr>
+        <w:rPr>
+          <w:sz w:val="28"/>
+          <w:szCs w:val="28"/>
+          <w:lang w:val="en-US"/>
+        </w:rPr>
+      </w:pPr>
+      <w:r>
+        <w:rPr>
+          <w:sz w:val="28"/>
+          <w:szCs w:val="28"/>
+          <w:lang w:val="en-US"/>
+        </w:rPr>
+        <w:t>57)what are the intrinsic locks in java ?</w:t>
+      </w:r>
+    </w:p>
+    <w:p>
+      <w:pPr>
+        <w:rPr>
+          <w:sz w:val="28"/>
+          <w:szCs w:val="28"/>
+          <w:lang w:val="en-US"/>
+        </w:rPr>
+      </w:pPr>
+      <w:r>
+        <w:rPr>
+          <w:sz w:val="28"/>
+          <w:szCs w:val="28"/>
+          <w:lang w:val="en-US"/>
+        </w:rPr>
+        <w:t>58)explain the instance lock,This level lock and the class level lock in the java multithreading ?</w:t>
       </w:r>
     </w:p>
     <w:p>
@@ -1691,25 +1139,7 @@
           <w:szCs w:val="28"/>
           <w:lang w:val="en-US"/>
         </w:rPr>
-        <w:t>63)</w:t>
-      </w:r>
-      <w:proofErr w:type="gramStart"/>
-      <w:r>
-        <w:rPr>
-          <w:sz w:val="28"/>
-          <w:szCs w:val="28"/>
-          <w:lang w:val="en-US"/>
-        </w:rPr>
-        <w:t>explain :</w:t>
-      </w:r>
-      <w:proofErr w:type="gramEnd"/>
-      <w:r>
-        <w:rPr>
-          <w:sz w:val="28"/>
-          <w:szCs w:val="28"/>
-          <w:lang w:val="en-US"/>
-        </w:rPr>
-        <w:t xml:space="preserve"> predicate, consumer, supplier and Function in the Java 8.</w:t>
+        <w:t>63)explain : predicate, consumer, supplier and Function in the Java 8.</w:t>
       </w:r>
     </w:p>
     <w:p>
@@ -1836,118 +1266,233 @@
           <w:szCs w:val="28"/>
           <w:lang w:val="en-US"/>
         </w:rPr>
-        <w:t>70)</w:t>
-      </w:r>
-      <w:proofErr w:type="spellStart"/>
-      <w:r>
-        <w:rPr>
-          <w:sz w:val="28"/>
-          <w:szCs w:val="28"/>
-          <w:lang w:val="en-US"/>
-        </w:rPr>
-        <w:t>hashtable</w:t>
-      </w:r>
-      <w:proofErr w:type="spellEnd"/>
-      <w:r>
-        <w:rPr>
-          <w:sz w:val="28"/>
-          <w:szCs w:val="28"/>
-          <w:lang w:val="en-US"/>
-        </w:rPr>
-        <w:t xml:space="preserve"> vs </w:t>
-      </w:r>
-      <w:proofErr w:type="spellStart"/>
-      <w:r>
-        <w:rPr>
-          <w:sz w:val="28"/>
-          <w:szCs w:val="28"/>
-          <w:lang w:val="en-US"/>
-        </w:rPr>
-        <w:t>hashmap</w:t>
-      </w:r>
-      <w:proofErr w:type="spellEnd"/>
-      <w:r>
-        <w:rPr>
-          <w:sz w:val="28"/>
-          <w:szCs w:val="28"/>
-          <w:lang w:val="en-US"/>
-        </w:rPr>
-        <w:t xml:space="preserve"> vs </w:t>
-      </w:r>
-      <w:proofErr w:type="spellStart"/>
-      <w:r>
-        <w:rPr>
-          <w:sz w:val="28"/>
-          <w:szCs w:val="28"/>
-          <w:lang w:val="en-US"/>
-        </w:rPr>
-        <w:t>hashset</w:t>
-      </w:r>
-      <w:proofErr w:type="spellEnd"/>
-      <w:r>
-        <w:rPr>
-          <w:sz w:val="28"/>
-          <w:szCs w:val="28"/>
-          <w:lang w:val="en-US"/>
-        </w:rPr>
-        <w:t>.</w:t>
-      </w:r>
-    </w:p>
-    <w:p>
-      <w:pPr>
-        <w:rPr>
-          <w:sz w:val="28"/>
-          <w:szCs w:val="28"/>
-          <w:lang w:val="en-US"/>
-        </w:rPr>
-      </w:pPr>
-    </w:p>
-    <w:p>
-      <w:pPr>
-        <w:rPr>
-          <w:sz w:val="28"/>
-          <w:szCs w:val="28"/>
-          <w:lang w:val="en-US"/>
-        </w:rPr>
-      </w:pPr>
-    </w:p>
-    <w:p>
-      <w:pPr>
-        <w:rPr>
-          <w:sz w:val="28"/>
-          <w:szCs w:val="28"/>
-          <w:lang w:val="en-US"/>
-        </w:rPr>
-      </w:pPr>
-    </w:p>
-    <w:p>
-      <w:pPr>
-        <w:rPr>
-          <w:sz w:val="28"/>
-          <w:szCs w:val="28"/>
-          <w:lang w:val="en-US"/>
-        </w:rPr>
-      </w:pPr>
-    </w:p>
-    <w:p>
-      <w:pPr>
-        <w:rPr>
-          <w:sz w:val="28"/>
-          <w:szCs w:val="28"/>
-          <w:lang w:val="en-US"/>
-        </w:rPr>
-      </w:pPr>
-    </w:p>
-    <w:p>
-      <w:pPr>
-        <w:rPr>
-          <w:sz w:val="28"/>
-          <w:szCs w:val="28"/>
-          <w:lang w:val="en-US"/>
-        </w:rPr>
-      </w:pPr>
-      <w:bookmarkStart w:id="0" w:name="_GoBack"/>
-      <w:bookmarkEnd w:id="0"/>
+        <w:t>70)hashtable vs hashmap vs hashset.</w:t>
+      </w:r>
+    </w:p>
+    <w:p>
+      <w:pPr>
+        <w:rPr>
+          <w:sz w:val="28"/>
+          <w:szCs w:val="28"/>
+          <w:lang w:val="en-US"/>
+        </w:rPr>
+      </w:pPr>
+      <w:r>
+        <w:rPr>
+          <w:sz w:val="28"/>
+          <w:szCs w:val="28"/>
+          <w:lang w:val="en-US"/>
+        </w:rPr>
+        <w:lastRenderedPageBreak/>
+        <w:t>71) List and name their significance for Java Functional Interfaces.</w:t>
+      </w:r>
+    </w:p>
+    <w:p>
+      <w:pPr>
+        <w:rPr>
+          <w:sz w:val="28"/>
+          <w:szCs w:val="28"/>
+          <w:lang w:val="en-US"/>
+        </w:rPr>
+      </w:pPr>
+      <w:r>
+        <w:rPr>
+          <w:sz w:val="28"/>
+          <w:szCs w:val="28"/>
+          <w:lang w:val="en-US"/>
+        </w:rPr>
+        <w:t>72)what is consumer Interface explain it’s working and significance with an example.</w:t>
+      </w:r>
+    </w:p>
+    <w:p>
+      <w:pPr>
+        <w:rPr>
+          <w:sz w:val="28"/>
+          <w:szCs w:val="28"/>
+          <w:lang w:val="en-US"/>
+        </w:rPr>
+      </w:pPr>
+      <w:r>
+        <w:rPr>
+          <w:sz w:val="28"/>
+          <w:szCs w:val="28"/>
+          <w:lang w:val="en-US"/>
+        </w:rPr>
+        <w:t>73)what  is Predicate and explain it’s working with an example.</w:t>
+      </w:r>
+    </w:p>
+    <w:p>
+      <w:pPr>
+        <w:rPr>
+          <w:sz w:val="28"/>
+          <w:szCs w:val="28"/>
+          <w:lang w:val="en-US"/>
+        </w:rPr>
+      </w:pPr>
+      <w:r>
+        <w:rPr>
+          <w:sz w:val="28"/>
+          <w:szCs w:val="28"/>
+          <w:lang w:val="en-US"/>
+        </w:rPr>
+        <w:t>74)what is supplier interface and lazy loading in the supplier  functional interface.</w:t>
+      </w:r>
+    </w:p>
+    <w:p>
+      <w:pPr>
+        <w:rPr>
+          <w:sz w:val="28"/>
+          <w:szCs w:val="28"/>
+          <w:lang w:val="en-US"/>
+        </w:rPr>
+      </w:pPr>
+      <w:r>
+        <w:rPr>
+          <w:sz w:val="28"/>
+          <w:szCs w:val="28"/>
+          <w:lang w:val="en-US"/>
+        </w:rPr>
+        <w:t>75)what is Function interface in Java 8 ? explain it’s mechanism and working along with the methods it has.</w:t>
+      </w:r>
+    </w:p>
+    <w:p>
+      <w:pPr>
+        <w:rPr>
+          <w:sz w:val="28"/>
+          <w:szCs w:val="28"/>
+          <w:lang w:val="en-US"/>
+        </w:rPr>
+      </w:pPr>
+      <w:r>
+        <w:rPr>
+          <w:sz w:val="28"/>
+          <w:szCs w:val="28"/>
+          <w:lang w:val="en-US"/>
+        </w:rPr>
+        <w:t>76) what is stream api?</w:t>
+      </w:r>
+    </w:p>
+    <w:p>
+      <w:pPr>
+        <w:rPr>
+          <w:sz w:val="28"/>
+          <w:szCs w:val="28"/>
+          <w:lang w:val="en-US"/>
+        </w:rPr>
+      </w:pPr>
+      <w:r>
+        <w:rPr>
+          <w:sz w:val="28"/>
+          <w:szCs w:val="28"/>
+          <w:lang w:val="en-US"/>
+        </w:rPr>
+        <w:t>77)what are the terminal and intermediate operations in the stream api ?</w:t>
+      </w:r>
+    </w:p>
+    <w:p>
+      <w:pPr>
+        <w:rPr>
+          <w:sz w:val="28"/>
+          <w:szCs w:val="28"/>
+          <w:lang w:val="en-US"/>
+        </w:rPr>
+      </w:pPr>
+      <w:r>
+        <w:rPr>
+          <w:sz w:val="28"/>
+          <w:szCs w:val="28"/>
+          <w:lang w:val="en-US"/>
+        </w:rPr>
+        <w:t>78)explain the internal working of Foreach() in Stream api.</w:t>
+      </w:r>
+    </w:p>
+    <w:p>
+      <w:pPr>
+        <w:rPr>
+          <w:sz w:val="28"/>
+          <w:szCs w:val="28"/>
+          <w:lang w:val="en-US"/>
+        </w:rPr>
+      </w:pPr>
+      <w:r>
+        <w:rPr>
+          <w:sz w:val="28"/>
+          <w:szCs w:val="28"/>
+          <w:lang w:val="en-US"/>
+        </w:rPr>
+        <w:t>79)explain the internal working of the Map() in stream api.</w:t>
+      </w:r>
+    </w:p>
+    <w:p>
+      <w:pPr>
+        <w:rPr>
+          <w:sz w:val="28"/>
+          <w:szCs w:val="28"/>
+          <w:lang w:val="en-US"/>
+        </w:rPr>
+      </w:pPr>
+      <w:r>
+        <w:rPr>
+          <w:sz w:val="28"/>
+          <w:szCs w:val="28"/>
+          <w:lang w:val="en-US"/>
+        </w:rPr>
+        <w:t>80)Explain the precedence/ advantages of  Stream api over the Traditional ways to process the Data Structures/Collections.</w:t>
+      </w:r>
+    </w:p>
+    <w:p>
+      <w:pPr>
+        <w:rPr>
+          <w:sz w:val="28"/>
+          <w:szCs w:val="28"/>
+          <w:lang w:val="en-US"/>
+        </w:rPr>
+      </w:pPr>
+    </w:p>
+    <w:p>
+      <w:pPr>
+        <w:rPr>
+          <w:sz w:val="28"/>
+          <w:szCs w:val="28"/>
+          <w:lang w:val="en-US"/>
+        </w:rPr>
+      </w:pPr>
+    </w:p>
+    <w:p>
+      <w:pPr>
+        <w:rPr>
+          <w:sz w:val="28"/>
+          <w:szCs w:val="28"/>
+          <w:lang w:val="en-US"/>
+        </w:rPr>
+      </w:pPr>
+    </w:p>
+    <w:p>
+      <w:pPr>
+        <w:rPr>
+          <w:sz w:val="28"/>
+          <w:szCs w:val="28"/>
+          <w:lang w:val="en-US"/>
+        </w:rPr>
+      </w:pPr>
+    </w:p>
+    <w:p>
+      <w:pPr>
+        <w:rPr>
+          <w:sz w:val="28"/>
+          <w:szCs w:val="28"/>
+          <w:lang w:val="en-US"/>
+        </w:rPr>
+      </w:pPr>
+    </w:p>
+    <w:p>
+      <w:pPr>
+        <w:rPr>
+          <w:sz w:val="28"/>
+          <w:szCs w:val="28"/>
+          <w:lang w:val="en-US"/>
+        </w:rPr>
+      </w:pPr>
     </w:p>
     <w:p>
       <w:pPr>
@@ -2013,7 +1558,7 @@
 </file>
 
 <file path=word/styles.xml><?xml version="1.0" encoding="utf-8"?>
-<w:styles xmlns:mc="http://schemas.openxmlformats.org/markup-compatibility/2006" xmlns:r="http://schemas.openxmlformats.org/officeDocument/2006/relationships" xmlns:w="http://schemas.openxmlformats.org/wordprocessingml/2006/main" xmlns:w14="http://schemas.microsoft.com/office/word/2010/wordml" xmlns:w15="http://schemas.microsoft.com/office/word/2012/wordml" xmlns:w16cex="http://schemas.microsoft.com/office/word/2018/wordml/cex" xmlns:w16cid="http://schemas.microsoft.com/office/word/2016/wordml/cid" xmlns:w16="http://schemas.microsoft.com/office/word/2018/wordml" xmlns:w16se="http://schemas.microsoft.com/office/word/2015/wordml/symex" mc:Ignorable="w14 w15 w16se w16cid w16 w16cex">
+<w:styles xmlns:mc="http://schemas.openxmlformats.org/markup-compatibility/2006" xmlns:r="http://schemas.openxmlformats.org/officeDocument/2006/relationships" xmlns:w="http://schemas.openxmlformats.org/wordprocessingml/2006/main" xmlns:w14="http://schemas.microsoft.com/office/word/2010/wordml" xmlns:w15="http://schemas.microsoft.com/office/word/2012/wordml" xmlns:w16cex="http://schemas.microsoft.com/office/word/2018/wordml/cex" xmlns:w16cid="http://schemas.microsoft.com/office/word/2016/wordml/cid" xmlns:w16="http://schemas.microsoft.com/office/word/2018/wordml" xmlns:w16du="http://schemas.microsoft.com/office/word/2023/wordml/word16du" xmlns:w16sdtdh="http://schemas.microsoft.com/office/word/2020/wordml/sdtdatahash" xmlns:w16sdtfl="http://schemas.microsoft.com/office/word/2024/wordml/sdtformatlock" xmlns:w16se="http://schemas.microsoft.com/office/word/2015/wordml/symex" mc:Ignorable="w14 w15 w16se w16cid w16 w16cex w16sdtdh w16sdtfl w16du">
   <w:docDefaults>
     <w:rPrDefault>
       <w:rPr>

</xml_diff>

<commit_message>
The JDBC batch and the Question Bank
</commit_message>
<xml_diff>
--- a/Question Bank.docx
+++ b/Question Bank.docx
@@ -42,25 +42,101 @@
           <w:szCs w:val="28"/>
           <w:lang w:val="en-US"/>
         </w:rPr>
-        <w:t>1)what is jdk ,jvm , jre ? explain in detail.</w:t>
-      </w:r>
-    </w:p>
-    <w:p>
-      <w:pPr>
-        <w:rPr>
-          <w:sz w:val="28"/>
-          <w:szCs w:val="28"/>
-          <w:lang w:val="en-US"/>
-        </w:rPr>
-      </w:pPr>
-      <w:r>
-        <w:rPr>
-          <w:sz w:val="28"/>
-          <w:szCs w:val="28"/>
-          <w:lang w:val="en-US"/>
-        </w:rPr>
-        <w:t>2)what is WORA principle in java ?</w:t>
-      </w:r>
+        <w:t xml:space="preserve">1)what is </w:t>
+      </w:r>
+      <w:proofErr w:type="spellStart"/>
+      <w:proofErr w:type="gramStart"/>
+      <w:r>
+        <w:rPr>
+          <w:sz w:val="28"/>
+          <w:szCs w:val="28"/>
+          <w:lang w:val="en-US"/>
+        </w:rPr>
+        <w:t>jdk</w:t>
+      </w:r>
+      <w:proofErr w:type="spellEnd"/>
+      <w:r>
+        <w:rPr>
+          <w:sz w:val="28"/>
+          <w:szCs w:val="28"/>
+          <w:lang w:val="en-US"/>
+        </w:rPr>
+        <w:t xml:space="preserve"> ,</w:t>
+      </w:r>
+      <w:proofErr w:type="spellStart"/>
+      <w:r>
+        <w:rPr>
+          <w:sz w:val="28"/>
+          <w:szCs w:val="28"/>
+          <w:lang w:val="en-US"/>
+        </w:rPr>
+        <w:t>jvm</w:t>
+      </w:r>
+      <w:proofErr w:type="spellEnd"/>
+      <w:proofErr w:type="gramEnd"/>
+      <w:r>
+        <w:rPr>
+          <w:sz w:val="28"/>
+          <w:szCs w:val="28"/>
+          <w:lang w:val="en-US"/>
+        </w:rPr>
+        <w:t xml:space="preserve"> , </w:t>
+      </w:r>
+      <w:proofErr w:type="spellStart"/>
+      <w:proofErr w:type="gramStart"/>
+      <w:r>
+        <w:rPr>
+          <w:sz w:val="28"/>
+          <w:szCs w:val="28"/>
+          <w:lang w:val="en-US"/>
+        </w:rPr>
+        <w:t>jre</w:t>
+      </w:r>
+      <w:proofErr w:type="spellEnd"/>
+      <w:r>
+        <w:rPr>
+          <w:sz w:val="28"/>
+          <w:szCs w:val="28"/>
+          <w:lang w:val="en-US"/>
+        </w:rPr>
+        <w:t xml:space="preserve"> ?</w:t>
+      </w:r>
+      <w:proofErr w:type="gramEnd"/>
+      <w:r>
+        <w:rPr>
+          <w:sz w:val="28"/>
+          <w:szCs w:val="28"/>
+          <w:lang w:val="en-US"/>
+        </w:rPr>
+        <w:t xml:space="preserve"> explain in detail.</w:t>
+      </w:r>
+    </w:p>
+    <w:p>
+      <w:pPr>
+        <w:rPr>
+          <w:sz w:val="28"/>
+          <w:szCs w:val="28"/>
+          <w:lang w:val="en-US"/>
+        </w:rPr>
+      </w:pPr>
+      <w:r>
+        <w:rPr>
+          <w:sz w:val="28"/>
+          <w:szCs w:val="28"/>
+          <w:lang w:val="en-US"/>
+        </w:rPr>
+        <w:t xml:space="preserve">2)what is WORA principle in </w:t>
+      </w:r>
+      <w:proofErr w:type="gramStart"/>
+      <w:r>
+        <w:rPr>
+          <w:sz w:val="28"/>
+          <w:szCs w:val="28"/>
+          <w:lang w:val="en-US"/>
+        </w:rPr>
+        <w:t>java ?</w:t>
+      </w:r>
+      <w:proofErr w:type="gramEnd"/>
     </w:p>
     <w:p>
       <w:pPr>
@@ -178,25 +254,55 @@
           <w:szCs w:val="28"/>
           <w:lang w:val="en-US"/>
         </w:rPr>
-        <w:t>9)Explain keywords: static,final, finally, finalize.</w:t>
-      </w:r>
-    </w:p>
-    <w:p>
-      <w:pPr>
-        <w:rPr>
-          <w:sz w:val="28"/>
-          <w:szCs w:val="28"/>
-          <w:lang w:val="en-US"/>
-        </w:rPr>
-      </w:pPr>
-      <w:r>
-        <w:rPr>
-          <w:sz w:val="28"/>
-          <w:szCs w:val="28"/>
-          <w:lang w:val="en-US"/>
-        </w:rPr>
-        <w:t>10)what are static blocks in java ?</w:t>
-      </w:r>
+        <w:t xml:space="preserve">9)Explain keywords: </w:t>
+      </w:r>
+      <w:proofErr w:type="spellStart"/>
+      <w:proofErr w:type="gramStart"/>
+      <w:r>
+        <w:rPr>
+          <w:sz w:val="28"/>
+          <w:szCs w:val="28"/>
+          <w:lang w:val="en-US"/>
+        </w:rPr>
+        <w:t>static,final</w:t>
+      </w:r>
+      <w:proofErr w:type="spellEnd"/>
+      <w:proofErr w:type="gramEnd"/>
+      <w:r>
+        <w:rPr>
+          <w:sz w:val="28"/>
+          <w:szCs w:val="28"/>
+          <w:lang w:val="en-US"/>
+        </w:rPr>
+        <w:t>, finally, finalize.</w:t>
+      </w:r>
+    </w:p>
+    <w:p>
+      <w:pPr>
+        <w:rPr>
+          <w:sz w:val="28"/>
+          <w:szCs w:val="28"/>
+          <w:lang w:val="en-US"/>
+        </w:rPr>
+      </w:pPr>
+      <w:r>
+        <w:rPr>
+          <w:sz w:val="28"/>
+          <w:szCs w:val="28"/>
+          <w:lang w:val="en-US"/>
+        </w:rPr>
+        <w:t xml:space="preserve">10)what are static blocks in </w:t>
+      </w:r>
+      <w:proofErr w:type="gramStart"/>
+      <w:r>
+        <w:rPr>
+          <w:sz w:val="28"/>
+          <w:szCs w:val="28"/>
+          <w:lang w:val="en-US"/>
+        </w:rPr>
+        <w:t>java ?</w:t>
+      </w:r>
+      <w:proofErr w:type="gramEnd"/>
     </w:p>
     <w:p>
       <w:pPr>
@@ -229,24 +335,51 @@
           <w:szCs w:val="28"/>
           <w:lang w:val="en-US"/>
         </w:rPr>
-        <w:t>12)Types of constructor.</w:t>
-      </w:r>
-    </w:p>
-    <w:p>
-      <w:pPr>
-        <w:rPr>
-          <w:sz w:val="28"/>
-          <w:szCs w:val="28"/>
-          <w:lang w:val="en-US"/>
-        </w:rPr>
-      </w:pPr>
-      <w:r>
-        <w:rPr>
-          <w:sz w:val="28"/>
-          <w:szCs w:val="28"/>
-          <w:lang w:val="en-US"/>
-        </w:rPr>
-        <w:t>13)Constructor with different access modif</w:t>
+        <w:t xml:space="preserve">12)Types of </w:t>
+      </w:r>
+      <w:proofErr w:type="gramStart"/>
+      <w:r>
+        <w:rPr>
+          <w:sz w:val="28"/>
+          <w:szCs w:val="28"/>
+          <w:lang w:val="en-US"/>
+        </w:rPr>
+        <w:t>constructor</w:t>
+      </w:r>
+      <w:proofErr w:type="gramEnd"/>
+      <w:r>
+        <w:rPr>
+          <w:sz w:val="28"/>
+          <w:szCs w:val="28"/>
+          <w:lang w:val="en-US"/>
+        </w:rPr>
+        <w:t>.</w:t>
+      </w:r>
+    </w:p>
+    <w:p>
+      <w:pPr>
+        <w:rPr>
+          <w:sz w:val="28"/>
+          <w:szCs w:val="28"/>
+          <w:lang w:val="en-US"/>
+        </w:rPr>
+      </w:pPr>
+      <w:r>
+        <w:rPr>
+          <w:sz w:val="28"/>
+          <w:szCs w:val="28"/>
+          <w:lang w:val="en-US"/>
+        </w:rPr>
+        <w:t xml:space="preserve">13)Constructor with different access </w:t>
+      </w:r>
+      <w:proofErr w:type="gramStart"/>
+      <w:r>
+        <w:rPr>
+          <w:sz w:val="28"/>
+          <w:szCs w:val="28"/>
+          <w:lang w:val="en-US"/>
+        </w:rPr>
+        <w:t>modif</w:t>
       </w:r>
       <w:r>
         <w:rPr>
@@ -262,7 +395,34 @@
           <w:szCs w:val="28"/>
           <w:lang w:val="en-US"/>
         </w:rPr>
-        <w:t>rs.(can a constructor be final ?)</w:t>
+        <w:t>rs.(</w:t>
+      </w:r>
+      <w:proofErr w:type="gramEnd"/>
+      <w:r>
+        <w:rPr>
+          <w:sz w:val="28"/>
+          <w:szCs w:val="28"/>
+          <w:lang w:val="en-US"/>
+        </w:rPr>
+        <w:t xml:space="preserve">can a constructor be </w:t>
+      </w:r>
+      <w:proofErr w:type="gramStart"/>
+      <w:r>
+        <w:rPr>
+          <w:sz w:val="28"/>
+          <w:szCs w:val="28"/>
+          <w:lang w:val="en-US"/>
+        </w:rPr>
+        <w:t>final ?</w:t>
+      </w:r>
+      <w:proofErr w:type="gramEnd"/>
+      <w:r>
+        <w:rPr>
+          <w:sz w:val="28"/>
+          <w:szCs w:val="28"/>
+          <w:lang w:val="en-US"/>
+        </w:rPr>
+        <w:t>)</w:t>
       </w:r>
     </w:p>
     <w:p>
@@ -304,8 +464,18 @@
           <w:szCs w:val="28"/>
           <w:lang w:val="en-US"/>
         </w:rPr>
-        <w:t>15)what are packages in java ?</w:t>
-      </w:r>
+        <w:t xml:space="preserve">15)what are packages in </w:t>
+      </w:r>
+      <w:proofErr w:type="gramStart"/>
+      <w:r>
+        <w:rPr>
+          <w:sz w:val="28"/>
+          <w:szCs w:val="28"/>
+          <w:lang w:val="en-US"/>
+        </w:rPr>
+        <w:t>java ?</w:t>
+      </w:r>
+      <w:proofErr w:type="gramEnd"/>
     </w:p>
     <w:p>
       <w:pPr>
@@ -372,8 +542,18 @@
           <w:szCs w:val="28"/>
           <w:lang w:val="en-US"/>
         </w:rPr>
-        <w:t>19)Functional Interface .</w:t>
-      </w:r>
+        <w:t xml:space="preserve">19)Functional </w:t>
+      </w:r>
+      <w:proofErr w:type="gramStart"/>
+      <w:r>
+        <w:rPr>
+          <w:sz w:val="28"/>
+          <w:szCs w:val="28"/>
+          <w:lang w:val="en-US"/>
+        </w:rPr>
+        <w:t>Interface .</w:t>
+      </w:r>
+      <w:proofErr w:type="gramEnd"/>
     </w:p>
     <w:p>
       <w:pPr>
@@ -475,7 +655,25 @@
           <w:szCs w:val="28"/>
           <w:lang w:val="en-US"/>
         </w:rPr>
-        <w:t>25)Polymorphic object ,uses and significance.</w:t>
+        <w:t xml:space="preserve">25)Polymorphic </w:t>
+      </w:r>
+      <w:proofErr w:type="gramStart"/>
+      <w:r>
+        <w:rPr>
+          <w:sz w:val="28"/>
+          <w:szCs w:val="28"/>
+          <w:lang w:val="en-US"/>
+        </w:rPr>
+        <w:t>object ,uses</w:t>
+      </w:r>
+      <w:proofErr w:type="gramEnd"/>
+      <w:r>
+        <w:rPr>
+          <w:sz w:val="28"/>
+          <w:szCs w:val="28"/>
+          <w:lang w:val="en-US"/>
+        </w:rPr>
+        <w:t xml:space="preserve"> and significance.</w:t>
       </w:r>
     </w:p>
     <w:p>
@@ -518,8 +716,18 @@
           <w:szCs w:val="28"/>
           <w:lang w:val="en-US"/>
         </w:rPr>
-        <w:t>26)does finally block always executes ?</w:t>
-      </w:r>
+        <w:t xml:space="preserve">26)does finally block always </w:t>
+      </w:r>
+      <w:proofErr w:type="gramStart"/>
+      <w:r>
+        <w:rPr>
+          <w:sz w:val="28"/>
+          <w:szCs w:val="28"/>
+          <w:lang w:val="en-US"/>
+        </w:rPr>
+        <w:t>executes ?</w:t>
+      </w:r>
+      <w:proofErr w:type="gramEnd"/>
     </w:p>
     <w:p>
       <w:pPr>
@@ -603,7 +811,25 @@
           <w:szCs w:val="28"/>
           <w:lang w:val="en-US"/>
         </w:rPr>
-        <w:t>31)Custom Exceptions in Java.(with default messages and custom messages.)</w:t>
+        <w:t xml:space="preserve">31)Custom Exceptions in </w:t>
+      </w:r>
+      <w:proofErr w:type="gramStart"/>
+      <w:r>
+        <w:rPr>
+          <w:sz w:val="28"/>
+          <w:szCs w:val="28"/>
+          <w:lang w:val="en-US"/>
+        </w:rPr>
+        <w:t>Java.(</w:t>
+      </w:r>
+      <w:proofErr w:type="gramEnd"/>
+      <w:r>
+        <w:rPr>
+          <w:sz w:val="28"/>
+          <w:szCs w:val="28"/>
+          <w:lang w:val="en-US"/>
+        </w:rPr>
+        <w:t>with default messages and custom messages.)</w:t>
       </w:r>
     </w:p>
     <w:p>
@@ -654,143 +880,401 @@
           <w:szCs w:val="28"/>
           <w:lang w:val="en-US"/>
         </w:rPr>
-        <w:t>33)Arraylist vs.Linkedlist and performance issues.</w:t>
-      </w:r>
-    </w:p>
-    <w:p>
-      <w:pPr>
-        <w:rPr>
-          <w:sz w:val="28"/>
-          <w:szCs w:val="28"/>
-          <w:lang w:val="en-US"/>
-        </w:rPr>
-      </w:pPr>
-      <w:r>
-        <w:rPr>
-          <w:sz w:val="28"/>
-          <w:szCs w:val="28"/>
-          <w:lang w:val="en-US"/>
-        </w:rPr>
-        <w:t>34)ArrayList vs Vector.</w:t>
-      </w:r>
-    </w:p>
-    <w:p>
-      <w:pPr>
-        <w:rPr>
-          <w:sz w:val="28"/>
-          <w:szCs w:val="28"/>
-          <w:lang w:val="en-US"/>
-        </w:rPr>
-      </w:pPr>
-      <w:r>
-        <w:rPr>
-          <w:sz w:val="28"/>
-          <w:szCs w:val="28"/>
-          <w:lang w:val="en-US"/>
-        </w:rPr>
-        <w:t>35)Internal Implementation of Linkedlist and ArrayList.</w:t>
-      </w:r>
-    </w:p>
-    <w:p>
-      <w:pPr>
-        <w:rPr>
-          <w:sz w:val="28"/>
-          <w:szCs w:val="28"/>
-          <w:lang w:val="en-US"/>
-        </w:rPr>
-      </w:pPr>
-      <w:r>
-        <w:rPr>
-          <w:sz w:val="28"/>
-          <w:szCs w:val="28"/>
-          <w:lang w:val="en-US"/>
-        </w:rPr>
-        <w:t>36)Contract of .equals.</w:t>
-      </w:r>
-    </w:p>
-    <w:p>
-      <w:pPr>
-        <w:rPr>
-          <w:sz w:val="28"/>
-          <w:szCs w:val="28"/>
-          <w:lang w:val="en-US"/>
-        </w:rPr>
-      </w:pPr>
-      <w:r>
-        <w:rPr>
-          <w:sz w:val="28"/>
-          <w:szCs w:val="28"/>
-          <w:lang w:val="en-US"/>
-        </w:rPr>
-        <w:t>37).hashcode and .equals and it’s significance in collection.</w:t>
-      </w:r>
-    </w:p>
-    <w:p>
-      <w:pPr>
-        <w:rPr>
-          <w:sz w:val="28"/>
-          <w:szCs w:val="28"/>
-          <w:lang w:val="en-US"/>
-        </w:rPr>
-      </w:pPr>
-      <w:r>
-        <w:rPr>
-          <w:sz w:val="28"/>
-          <w:szCs w:val="28"/>
-          <w:lang w:val="en-US"/>
-        </w:rPr>
-        <w:t>38) Treeset vs. Treemap()</w:t>
-      </w:r>
-    </w:p>
-    <w:p>
-      <w:pPr>
-        <w:rPr>
-          <w:sz w:val="28"/>
-          <w:szCs w:val="28"/>
-          <w:lang w:val="en-US"/>
-        </w:rPr>
-      </w:pPr>
-      <w:r>
-        <w:rPr>
-          <w:sz w:val="28"/>
-          <w:szCs w:val="28"/>
-          <w:lang w:val="en-US"/>
-        </w:rPr>
-        <w:t>39)natural ordering and custom Ordering.(Comparable vs. Comparator)</w:t>
-      </w:r>
-    </w:p>
-    <w:p>
-      <w:pPr>
-        <w:rPr>
-          <w:sz w:val="28"/>
-          <w:szCs w:val="28"/>
-          <w:lang w:val="en-US"/>
-        </w:rPr>
-      </w:pPr>
-      <w:r>
-        <w:rPr>
-          <w:sz w:val="28"/>
-          <w:szCs w:val="28"/>
-          <w:lang w:val="en-US"/>
-        </w:rPr>
-        <w:t>40)what’s hashing algorithm ?</w:t>
-      </w:r>
-    </w:p>
-    <w:p>
-      <w:pPr>
-        <w:rPr>
-          <w:sz w:val="28"/>
-          <w:szCs w:val="28"/>
-          <w:lang w:val="en-US"/>
-        </w:rPr>
-      </w:pPr>
-      <w:r>
-        <w:rPr>
-          <w:sz w:val="28"/>
-          <w:szCs w:val="28"/>
-          <w:lang w:val="en-US"/>
-        </w:rPr>
-        <w:t>41)hash collison and hash buckets.</w:t>
+        <w:t>33)</w:t>
+      </w:r>
+      <w:proofErr w:type="spellStart"/>
+      <w:r>
+        <w:rPr>
+          <w:sz w:val="28"/>
+          <w:szCs w:val="28"/>
+          <w:lang w:val="en-US"/>
+        </w:rPr>
+        <w:t>Arraylist</w:t>
+      </w:r>
+      <w:proofErr w:type="spellEnd"/>
+      <w:r>
+        <w:rPr>
+          <w:sz w:val="28"/>
+          <w:szCs w:val="28"/>
+          <w:lang w:val="en-US"/>
+        </w:rPr>
+        <w:t xml:space="preserve"> </w:t>
+      </w:r>
+      <w:proofErr w:type="spellStart"/>
+      <w:proofErr w:type="gramStart"/>
+      <w:r>
+        <w:rPr>
+          <w:sz w:val="28"/>
+          <w:szCs w:val="28"/>
+          <w:lang w:val="en-US"/>
+        </w:rPr>
+        <w:t>vs.Linkedlist</w:t>
+      </w:r>
+      <w:proofErr w:type="spellEnd"/>
+      <w:proofErr w:type="gramEnd"/>
+      <w:r>
+        <w:rPr>
+          <w:sz w:val="28"/>
+          <w:szCs w:val="28"/>
+          <w:lang w:val="en-US"/>
+        </w:rPr>
+        <w:t xml:space="preserve"> and performance issues.</w:t>
+      </w:r>
+    </w:p>
+    <w:p>
+      <w:pPr>
+        <w:rPr>
+          <w:sz w:val="28"/>
+          <w:szCs w:val="28"/>
+          <w:lang w:val="en-US"/>
+        </w:rPr>
+      </w:pPr>
+      <w:r>
+        <w:rPr>
+          <w:sz w:val="28"/>
+          <w:szCs w:val="28"/>
+          <w:lang w:val="en-US"/>
+        </w:rPr>
+        <w:t>34)</w:t>
+      </w:r>
+      <w:proofErr w:type="spellStart"/>
+      <w:r>
+        <w:rPr>
+          <w:sz w:val="28"/>
+          <w:szCs w:val="28"/>
+          <w:lang w:val="en-US"/>
+        </w:rPr>
+        <w:t>ArrayList</w:t>
+      </w:r>
+      <w:proofErr w:type="spellEnd"/>
+      <w:r>
+        <w:rPr>
+          <w:sz w:val="28"/>
+          <w:szCs w:val="28"/>
+          <w:lang w:val="en-US"/>
+        </w:rPr>
+        <w:t xml:space="preserve"> vs Vector.</w:t>
+      </w:r>
+    </w:p>
+    <w:p>
+      <w:pPr>
+        <w:rPr>
+          <w:sz w:val="28"/>
+          <w:szCs w:val="28"/>
+          <w:lang w:val="en-US"/>
+        </w:rPr>
+      </w:pPr>
+      <w:r>
+        <w:rPr>
+          <w:sz w:val="28"/>
+          <w:szCs w:val="28"/>
+          <w:lang w:val="en-US"/>
+        </w:rPr>
+        <w:t xml:space="preserve">35)Internal Implementation of </w:t>
+      </w:r>
+      <w:proofErr w:type="spellStart"/>
+      <w:r>
+        <w:rPr>
+          <w:sz w:val="28"/>
+          <w:szCs w:val="28"/>
+          <w:lang w:val="en-US"/>
+        </w:rPr>
+        <w:t>Linkedlist</w:t>
+      </w:r>
+      <w:proofErr w:type="spellEnd"/>
+      <w:r>
+        <w:rPr>
+          <w:sz w:val="28"/>
+          <w:szCs w:val="28"/>
+          <w:lang w:val="en-US"/>
+        </w:rPr>
+        <w:t xml:space="preserve"> and </w:t>
+      </w:r>
+      <w:proofErr w:type="spellStart"/>
+      <w:r>
+        <w:rPr>
+          <w:sz w:val="28"/>
+          <w:szCs w:val="28"/>
+          <w:lang w:val="en-US"/>
+        </w:rPr>
+        <w:t>ArrayList</w:t>
+      </w:r>
+      <w:proofErr w:type="spellEnd"/>
+      <w:r>
+        <w:rPr>
+          <w:sz w:val="28"/>
+          <w:szCs w:val="28"/>
+          <w:lang w:val="en-US"/>
+        </w:rPr>
+        <w:t>.</w:t>
+      </w:r>
+    </w:p>
+    <w:p>
+      <w:pPr>
+        <w:rPr>
+          <w:sz w:val="28"/>
+          <w:szCs w:val="28"/>
+          <w:lang w:val="en-US"/>
+        </w:rPr>
+      </w:pPr>
+      <w:r>
+        <w:rPr>
+          <w:sz w:val="28"/>
+          <w:szCs w:val="28"/>
+          <w:lang w:val="en-US"/>
+        </w:rPr>
+        <w:t xml:space="preserve">36)Contract </w:t>
+      </w:r>
+      <w:proofErr w:type="gramStart"/>
+      <w:r>
+        <w:rPr>
+          <w:sz w:val="28"/>
+          <w:szCs w:val="28"/>
+          <w:lang w:val="en-US"/>
+        </w:rPr>
+        <w:t>of .equals</w:t>
+      </w:r>
+      <w:proofErr w:type="gramEnd"/>
+      <w:r>
+        <w:rPr>
+          <w:sz w:val="28"/>
+          <w:szCs w:val="28"/>
+          <w:lang w:val="en-US"/>
+        </w:rPr>
+        <w:t>.</w:t>
+      </w:r>
+    </w:p>
+    <w:p>
+      <w:pPr>
+        <w:rPr>
+          <w:sz w:val="28"/>
+          <w:szCs w:val="28"/>
+          <w:lang w:val="en-US"/>
+        </w:rPr>
+      </w:pPr>
+      <w:proofErr w:type="gramStart"/>
+      <w:r>
+        <w:rPr>
+          <w:sz w:val="28"/>
+          <w:szCs w:val="28"/>
+          <w:lang w:val="en-US"/>
+        </w:rPr>
+        <w:t>37).</w:t>
+      </w:r>
+      <w:proofErr w:type="spellStart"/>
+      <w:r>
+        <w:rPr>
+          <w:sz w:val="28"/>
+          <w:szCs w:val="28"/>
+          <w:lang w:val="en-US"/>
+        </w:rPr>
+        <w:t>hashcode</w:t>
+      </w:r>
+      <w:proofErr w:type="spellEnd"/>
+      <w:proofErr w:type="gramEnd"/>
+      <w:r>
+        <w:rPr>
+          <w:sz w:val="28"/>
+          <w:szCs w:val="28"/>
+          <w:lang w:val="en-US"/>
+        </w:rPr>
+        <w:t xml:space="preserve"> </w:t>
+      </w:r>
+      <w:proofErr w:type="gramStart"/>
+      <w:r>
+        <w:rPr>
+          <w:sz w:val="28"/>
+          <w:szCs w:val="28"/>
+          <w:lang w:val="en-US"/>
+        </w:rPr>
+        <w:t>and .equals</w:t>
+      </w:r>
+      <w:proofErr w:type="gramEnd"/>
+      <w:r>
+        <w:rPr>
+          <w:sz w:val="28"/>
+          <w:szCs w:val="28"/>
+          <w:lang w:val="en-US"/>
+        </w:rPr>
+        <w:t xml:space="preserve"> and </w:t>
+      </w:r>
+      <w:proofErr w:type="spellStart"/>
+      <w:r>
+        <w:rPr>
+          <w:sz w:val="28"/>
+          <w:szCs w:val="28"/>
+          <w:lang w:val="en-US"/>
+        </w:rPr>
+        <w:t>it’s</w:t>
+      </w:r>
+      <w:proofErr w:type="spellEnd"/>
+      <w:r>
+        <w:rPr>
+          <w:sz w:val="28"/>
+          <w:szCs w:val="28"/>
+          <w:lang w:val="en-US"/>
+        </w:rPr>
+        <w:t xml:space="preserve"> significance in collection.</w:t>
+      </w:r>
+    </w:p>
+    <w:p>
+      <w:pPr>
+        <w:rPr>
+          <w:sz w:val="28"/>
+          <w:szCs w:val="28"/>
+          <w:lang w:val="en-US"/>
+        </w:rPr>
+      </w:pPr>
+      <w:r>
+        <w:rPr>
+          <w:sz w:val="28"/>
+          <w:szCs w:val="28"/>
+          <w:lang w:val="en-US"/>
+        </w:rPr>
+        <w:t xml:space="preserve">38) </w:t>
+      </w:r>
+      <w:proofErr w:type="spellStart"/>
+      <w:r>
+        <w:rPr>
+          <w:sz w:val="28"/>
+          <w:szCs w:val="28"/>
+          <w:lang w:val="en-US"/>
+        </w:rPr>
+        <w:t>Treeset</w:t>
+      </w:r>
+      <w:proofErr w:type="spellEnd"/>
+      <w:r>
+        <w:rPr>
+          <w:sz w:val="28"/>
+          <w:szCs w:val="28"/>
+          <w:lang w:val="en-US"/>
+        </w:rPr>
+        <w:t xml:space="preserve"> vs. </w:t>
+      </w:r>
+      <w:proofErr w:type="spellStart"/>
+      <w:proofErr w:type="gramStart"/>
+      <w:r>
+        <w:rPr>
+          <w:sz w:val="28"/>
+          <w:szCs w:val="28"/>
+          <w:lang w:val="en-US"/>
+        </w:rPr>
+        <w:t>Treemap</w:t>
+      </w:r>
+      <w:proofErr w:type="spellEnd"/>
+      <w:r>
+        <w:rPr>
+          <w:sz w:val="28"/>
+          <w:szCs w:val="28"/>
+          <w:lang w:val="en-US"/>
+        </w:rPr>
+        <w:t>(</w:t>
+      </w:r>
+      <w:proofErr w:type="gramEnd"/>
+      <w:r>
+        <w:rPr>
+          <w:sz w:val="28"/>
+          <w:szCs w:val="28"/>
+          <w:lang w:val="en-US"/>
+        </w:rPr>
+        <w:t>)</w:t>
+      </w:r>
+    </w:p>
+    <w:p>
+      <w:pPr>
+        <w:rPr>
+          <w:sz w:val="28"/>
+          <w:szCs w:val="28"/>
+          <w:lang w:val="en-US"/>
+        </w:rPr>
+      </w:pPr>
+      <w:r>
+        <w:rPr>
+          <w:sz w:val="28"/>
+          <w:szCs w:val="28"/>
+          <w:lang w:val="en-US"/>
+        </w:rPr>
+        <w:t xml:space="preserve">39)natural ordering and custom </w:t>
+      </w:r>
+      <w:proofErr w:type="gramStart"/>
+      <w:r>
+        <w:rPr>
+          <w:sz w:val="28"/>
+          <w:szCs w:val="28"/>
+          <w:lang w:val="en-US"/>
+        </w:rPr>
+        <w:t>Ordering.(</w:t>
+      </w:r>
+      <w:proofErr w:type="gramEnd"/>
+      <w:r>
+        <w:rPr>
+          <w:sz w:val="28"/>
+          <w:szCs w:val="28"/>
+          <w:lang w:val="en-US"/>
+        </w:rPr>
+        <w:t>Comparable vs. Comparator)</w:t>
+      </w:r>
+    </w:p>
+    <w:p>
+      <w:pPr>
+        <w:rPr>
+          <w:sz w:val="28"/>
+          <w:szCs w:val="28"/>
+          <w:lang w:val="en-US"/>
+        </w:rPr>
+      </w:pPr>
+      <w:r>
+        <w:rPr>
+          <w:sz w:val="28"/>
+          <w:szCs w:val="28"/>
+          <w:lang w:val="en-US"/>
+        </w:rPr>
+        <w:t xml:space="preserve">40)what’s hashing </w:t>
+      </w:r>
+      <w:proofErr w:type="gramStart"/>
+      <w:r>
+        <w:rPr>
+          <w:sz w:val="28"/>
+          <w:szCs w:val="28"/>
+          <w:lang w:val="en-US"/>
+        </w:rPr>
+        <w:t>algorithm ?</w:t>
+      </w:r>
+      <w:proofErr w:type="gramEnd"/>
+    </w:p>
+    <w:p>
+      <w:pPr>
+        <w:rPr>
+          <w:sz w:val="28"/>
+          <w:szCs w:val="28"/>
+          <w:lang w:val="en-US"/>
+        </w:rPr>
+      </w:pPr>
+      <w:r>
+        <w:rPr>
+          <w:sz w:val="28"/>
+          <w:szCs w:val="28"/>
+          <w:lang w:val="en-US"/>
+        </w:rPr>
+        <w:t xml:space="preserve">41)hash </w:t>
+      </w:r>
+      <w:proofErr w:type="spellStart"/>
+      <w:r>
+        <w:rPr>
+          <w:sz w:val="28"/>
+          <w:szCs w:val="28"/>
+          <w:lang w:val="en-US"/>
+        </w:rPr>
+        <w:t>collison</w:t>
+      </w:r>
+      <w:proofErr w:type="spellEnd"/>
+      <w:r>
+        <w:rPr>
+          <w:sz w:val="28"/>
+          <w:szCs w:val="28"/>
+          <w:lang w:val="en-US"/>
+        </w:rPr>
+        <w:t xml:space="preserve"> and hash buckets.</w:t>
       </w:r>
     </w:p>
     <w:p>
@@ -824,8 +1308,18 @@
           <w:szCs w:val="28"/>
           <w:lang w:val="en-US"/>
         </w:rPr>
-        <w:t>43)what is thread lifecycle ?</w:t>
-      </w:r>
+        <w:t xml:space="preserve">43)what is thread </w:t>
+      </w:r>
+      <w:proofErr w:type="gramStart"/>
+      <w:r>
+        <w:rPr>
+          <w:sz w:val="28"/>
+          <w:szCs w:val="28"/>
+          <w:lang w:val="en-US"/>
+        </w:rPr>
+        <w:t>lifecycle ?</w:t>
+      </w:r>
+      <w:proofErr w:type="gramEnd"/>
     </w:p>
     <w:p>
       <w:pPr>
@@ -859,7 +1353,25 @@
           <w:lang w:val="en-US"/>
         </w:rPr>
         <w:lastRenderedPageBreak/>
-        <w:t>45) write the code for deep copy using: Clonebale Interface and Copy Constructor.</w:t>
+        <w:t xml:space="preserve">45) write the code for deep copy using: </w:t>
+      </w:r>
+      <w:proofErr w:type="spellStart"/>
+      <w:r>
+        <w:rPr>
+          <w:sz w:val="28"/>
+          <w:szCs w:val="28"/>
+          <w:lang w:val="en-US"/>
+        </w:rPr>
+        <w:t>Clonebale</w:t>
+      </w:r>
+      <w:proofErr w:type="spellEnd"/>
+      <w:r>
+        <w:rPr>
+          <w:sz w:val="28"/>
+          <w:szCs w:val="28"/>
+          <w:lang w:val="en-US"/>
+        </w:rPr>
+        <w:t xml:space="preserve"> Interface and Copy Constructor.</w:t>
       </w:r>
     </w:p>
     <w:p>
@@ -1021,8 +1533,18 @@
           <w:szCs w:val="28"/>
           <w:lang w:val="en-US"/>
         </w:rPr>
-        <w:t>52)how does a static keyword behaves in the multithreading ?</w:t>
-      </w:r>
+        <w:t xml:space="preserve">52)how does a static keyword behaves in the </w:t>
+      </w:r>
+      <w:proofErr w:type="gramStart"/>
+      <w:r>
+        <w:rPr>
+          <w:sz w:val="28"/>
+          <w:szCs w:val="28"/>
+          <w:lang w:val="en-US"/>
+        </w:rPr>
+        <w:t>multithreading ?</w:t>
+      </w:r>
+      <w:proofErr w:type="gramEnd"/>
     </w:p>
     <w:p>
       <w:pPr>
@@ -1055,7 +1577,53 @@
           <w:szCs w:val="28"/>
           <w:lang w:val="en-US"/>
         </w:rPr>
-        <w:t>54)explain wait(),notify () and notifyall()</w:t>
+        <w:t xml:space="preserve">54)explain </w:t>
+      </w:r>
+      <w:proofErr w:type="gramStart"/>
+      <w:r>
+        <w:rPr>
+          <w:sz w:val="28"/>
+          <w:szCs w:val="28"/>
+          <w:lang w:val="en-US"/>
+        </w:rPr>
+        <w:t>wait(),notify</w:t>
+      </w:r>
+      <w:proofErr w:type="gramEnd"/>
+      <w:r>
+        <w:rPr>
+          <w:sz w:val="28"/>
+          <w:szCs w:val="28"/>
+          <w:lang w:val="en-US"/>
+        </w:rPr>
+        <w:t xml:space="preserve"> () and </w:t>
+      </w:r>
+      <w:proofErr w:type="spellStart"/>
+      <w:proofErr w:type="gramStart"/>
+      <w:r>
+        <w:rPr>
+          <w:sz w:val="28"/>
+          <w:szCs w:val="28"/>
+          <w:lang w:val="en-US"/>
+        </w:rPr>
+        <w:t>notifyall</w:t>
+      </w:r>
+      <w:proofErr w:type="spellEnd"/>
+      <w:r>
+        <w:rPr>
+          <w:sz w:val="28"/>
+          <w:szCs w:val="28"/>
+          <w:lang w:val="en-US"/>
+        </w:rPr>
+        <w:t>(</w:t>
+      </w:r>
+      <w:proofErr w:type="gramEnd"/>
+      <w:r>
+        <w:rPr>
+          <w:sz w:val="28"/>
+          <w:szCs w:val="28"/>
+          <w:lang w:val="en-US"/>
+        </w:rPr>
+        <w:t>)</w:t>
       </w:r>
     </w:p>
     <w:p>
@@ -1089,42 +1657,110 @@
           <w:szCs w:val="28"/>
           <w:lang w:val="en-US"/>
         </w:rPr>
-        <w:t>56) how will you make an arraylist as immutable ?</w:t>
-      </w:r>
-    </w:p>
-    <w:p>
-      <w:pPr>
-        <w:rPr>
-          <w:sz w:val="28"/>
-          <w:szCs w:val="28"/>
-          <w:lang w:val="en-US"/>
-        </w:rPr>
-      </w:pPr>
-      <w:r>
-        <w:rPr>
-          <w:sz w:val="28"/>
-          <w:szCs w:val="28"/>
-          <w:lang w:val="en-US"/>
-        </w:rPr>
-        <w:t>57)what are the intrinsic locks in java ?</w:t>
-      </w:r>
-    </w:p>
-    <w:p>
-      <w:pPr>
-        <w:rPr>
-          <w:sz w:val="28"/>
-          <w:szCs w:val="28"/>
-          <w:lang w:val="en-US"/>
-        </w:rPr>
-      </w:pPr>
-      <w:r>
-        <w:rPr>
-          <w:sz w:val="28"/>
-          <w:szCs w:val="28"/>
-          <w:lang w:val="en-US"/>
-        </w:rPr>
-        <w:t>58)explain the instance lock,This level lock and the class level lock in the java multithreading ?</w:t>
-      </w:r>
+        <w:t xml:space="preserve">56) how will you make an </w:t>
+      </w:r>
+      <w:proofErr w:type="spellStart"/>
+      <w:r>
+        <w:rPr>
+          <w:sz w:val="28"/>
+          <w:szCs w:val="28"/>
+          <w:lang w:val="en-US"/>
+        </w:rPr>
+        <w:t>arraylist</w:t>
+      </w:r>
+      <w:proofErr w:type="spellEnd"/>
+      <w:r>
+        <w:rPr>
+          <w:sz w:val="28"/>
+          <w:szCs w:val="28"/>
+          <w:lang w:val="en-US"/>
+        </w:rPr>
+        <w:t xml:space="preserve"> as </w:t>
+      </w:r>
+      <w:proofErr w:type="gramStart"/>
+      <w:r>
+        <w:rPr>
+          <w:sz w:val="28"/>
+          <w:szCs w:val="28"/>
+          <w:lang w:val="en-US"/>
+        </w:rPr>
+        <w:t>immutable ?</w:t>
+      </w:r>
+      <w:proofErr w:type="gramEnd"/>
+    </w:p>
+    <w:p>
+      <w:pPr>
+        <w:rPr>
+          <w:sz w:val="28"/>
+          <w:szCs w:val="28"/>
+          <w:lang w:val="en-US"/>
+        </w:rPr>
+      </w:pPr>
+      <w:r>
+        <w:rPr>
+          <w:sz w:val="28"/>
+          <w:szCs w:val="28"/>
+          <w:lang w:val="en-US"/>
+        </w:rPr>
+        <w:t xml:space="preserve">57)what are the intrinsic locks in </w:t>
+      </w:r>
+      <w:proofErr w:type="gramStart"/>
+      <w:r>
+        <w:rPr>
+          <w:sz w:val="28"/>
+          <w:szCs w:val="28"/>
+          <w:lang w:val="en-US"/>
+        </w:rPr>
+        <w:t>java ?</w:t>
+      </w:r>
+      <w:proofErr w:type="gramEnd"/>
+    </w:p>
+    <w:p>
+      <w:pPr>
+        <w:rPr>
+          <w:sz w:val="28"/>
+          <w:szCs w:val="28"/>
+          <w:lang w:val="en-US"/>
+        </w:rPr>
+      </w:pPr>
+      <w:r>
+        <w:rPr>
+          <w:sz w:val="28"/>
+          <w:szCs w:val="28"/>
+          <w:lang w:val="en-US"/>
+        </w:rPr>
+        <w:t xml:space="preserve">58)explain the instance </w:t>
+      </w:r>
+      <w:proofErr w:type="spellStart"/>
+      <w:proofErr w:type="gramStart"/>
+      <w:r>
+        <w:rPr>
+          <w:sz w:val="28"/>
+          <w:szCs w:val="28"/>
+          <w:lang w:val="en-US"/>
+        </w:rPr>
+        <w:t>lock,This</w:t>
+      </w:r>
+      <w:proofErr w:type="spellEnd"/>
+      <w:proofErr w:type="gramEnd"/>
+      <w:r>
+        <w:rPr>
+          <w:sz w:val="28"/>
+          <w:szCs w:val="28"/>
+          <w:lang w:val="en-US"/>
+        </w:rPr>
+        <w:t xml:space="preserve"> level lock and the class level lock in the java </w:t>
+      </w:r>
+      <w:proofErr w:type="gramStart"/>
+      <w:r>
+        <w:rPr>
+          <w:sz w:val="28"/>
+          <w:szCs w:val="28"/>
+          <w:lang w:val="en-US"/>
+        </w:rPr>
+        <w:t>multithreading ?</w:t>
+      </w:r>
+      <w:proofErr w:type="gramEnd"/>
     </w:p>
     <w:p>
       <w:pPr>
@@ -1226,7 +1862,25 @@
           <w:lang w:val="en-US"/>
         </w:rPr>
         <w:lastRenderedPageBreak/>
-        <w:t>63)explain : predicate, consumer, supplier and Function in the Java 8.</w:t>
+        <w:t>63)</w:t>
+      </w:r>
+      <w:proofErr w:type="gramStart"/>
+      <w:r>
+        <w:rPr>
+          <w:sz w:val="28"/>
+          <w:szCs w:val="28"/>
+          <w:lang w:val="en-US"/>
+        </w:rPr>
+        <w:t>explain :</w:t>
+      </w:r>
+      <w:proofErr w:type="gramEnd"/>
+      <w:r>
+        <w:rPr>
+          <w:sz w:val="28"/>
+          <w:szCs w:val="28"/>
+          <w:lang w:val="en-US"/>
+        </w:rPr>
+        <w:t xml:space="preserve"> predicate, consumer, supplier and Function in the Java 8.</w:t>
       </w:r>
     </w:p>
     <w:p>
@@ -1353,7 +2007,61 @@
           <w:szCs w:val="28"/>
           <w:lang w:val="en-US"/>
         </w:rPr>
-        <w:t>70)hashtable vs hashmap vs hashset.</w:t>
+        <w:t>70)</w:t>
+      </w:r>
+      <w:proofErr w:type="spellStart"/>
+      <w:r>
+        <w:rPr>
+          <w:sz w:val="28"/>
+          <w:szCs w:val="28"/>
+          <w:lang w:val="en-US"/>
+        </w:rPr>
+        <w:t>hashtable</w:t>
+      </w:r>
+      <w:proofErr w:type="spellEnd"/>
+      <w:r>
+        <w:rPr>
+          <w:sz w:val="28"/>
+          <w:szCs w:val="28"/>
+          <w:lang w:val="en-US"/>
+        </w:rPr>
+        <w:t xml:space="preserve"> vs </w:t>
+      </w:r>
+      <w:proofErr w:type="spellStart"/>
+      <w:r>
+        <w:rPr>
+          <w:sz w:val="28"/>
+          <w:szCs w:val="28"/>
+          <w:lang w:val="en-US"/>
+        </w:rPr>
+        <w:t>hashmap</w:t>
+      </w:r>
+      <w:proofErr w:type="spellEnd"/>
+      <w:r>
+        <w:rPr>
+          <w:sz w:val="28"/>
+          <w:szCs w:val="28"/>
+          <w:lang w:val="en-US"/>
+        </w:rPr>
+        <w:t xml:space="preserve"> vs </w:t>
+      </w:r>
+      <w:proofErr w:type="spellStart"/>
+      <w:r>
+        <w:rPr>
+          <w:sz w:val="28"/>
+          <w:szCs w:val="28"/>
+          <w:lang w:val="en-US"/>
+        </w:rPr>
+        <w:t>hashset</w:t>
+      </w:r>
+      <w:proofErr w:type="spellEnd"/>
+      <w:r>
+        <w:rPr>
+          <w:sz w:val="28"/>
+          <w:szCs w:val="28"/>
+          <w:lang w:val="en-US"/>
+        </w:rPr>
+        <w:t>.</w:t>
       </w:r>
     </w:p>
     <w:p>
@@ -1404,41 +2112,113 @@
           <w:szCs w:val="28"/>
           <w:lang w:val="en-US"/>
         </w:rPr>
-        <w:t>73)what  is Predicate and explain it’s working with an example.</w:t>
-      </w:r>
-    </w:p>
-    <w:p>
-      <w:pPr>
-        <w:rPr>
-          <w:sz w:val="28"/>
-          <w:szCs w:val="28"/>
-          <w:lang w:val="en-US"/>
-        </w:rPr>
-      </w:pPr>
-      <w:r>
-        <w:rPr>
-          <w:sz w:val="28"/>
-          <w:szCs w:val="28"/>
-          <w:lang w:val="en-US"/>
-        </w:rPr>
-        <w:t>74)what is supplier interface and lazy loading in the supplier  functional interface.</w:t>
-      </w:r>
-    </w:p>
-    <w:p>
-      <w:pPr>
-        <w:rPr>
-          <w:sz w:val="28"/>
-          <w:szCs w:val="28"/>
-          <w:lang w:val="en-US"/>
-        </w:rPr>
-      </w:pPr>
-      <w:r>
-        <w:rPr>
-          <w:sz w:val="28"/>
-          <w:szCs w:val="28"/>
-          <w:lang w:val="en-US"/>
-        </w:rPr>
-        <w:t>75)what is Function interface in Java 8 ? explain it’s mechanism and working along with the methods it has.</w:t>
+        <w:t>73)</w:t>
+      </w:r>
+      <w:proofErr w:type="gramStart"/>
+      <w:r>
+        <w:rPr>
+          <w:sz w:val="28"/>
+          <w:szCs w:val="28"/>
+          <w:lang w:val="en-US"/>
+        </w:rPr>
+        <w:t>what  is</w:t>
+      </w:r>
+      <w:proofErr w:type="gramEnd"/>
+      <w:r>
+        <w:rPr>
+          <w:sz w:val="28"/>
+          <w:szCs w:val="28"/>
+          <w:lang w:val="en-US"/>
+        </w:rPr>
+        <w:t xml:space="preserve"> Predicate and explain it’s working with an example.</w:t>
+      </w:r>
+    </w:p>
+    <w:p>
+      <w:pPr>
+        <w:rPr>
+          <w:sz w:val="28"/>
+          <w:szCs w:val="28"/>
+          <w:lang w:val="en-US"/>
+        </w:rPr>
+      </w:pPr>
+      <w:r>
+        <w:rPr>
+          <w:sz w:val="28"/>
+          <w:szCs w:val="28"/>
+          <w:lang w:val="en-US"/>
+        </w:rPr>
+        <w:t xml:space="preserve">74)what is supplier interface and lazy loading in the </w:t>
+      </w:r>
+      <w:proofErr w:type="gramStart"/>
+      <w:r>
+        <w:rPr>
+          <w:sz w:val="28"/>
+          <w:szCs w:val="28"/>
+          <w:lang w:val="en-US"/>
+        </w:rPr>
+        <w:t>supplier  functional</w:t>
+      </w:r>
+      <w:proofErr w:type="gramEnd"/>
+      <w:r>
+        <w:rPr>
+          <w:sz w:val="28"/>
+          <w:szCs w:val="28"/>
+          <w:lang w:val="en-US"/>
+        </w:rPr>
+        <w:t xml:space="preserve"> interface.</w:t>
+      </w:r>
+    </w:p>
+    <w:p>
+      <w:pPr>
+        <w:rPr>
+          <w:sz w:val="28"/>
+          <w:szCs w:val="28"/>
+          <w:lang w:val="en-US"/>
+        </w:rPr>
+      </w:pPr>
+      <w:r>
+        <w:rPr>
+          <w:sz w:val="28"/>
+          <w:szCs w:val="28"/>
+          <w:lang w:val="en-US"/>
+        </w:rPr>
+        <w:t xml:space="preserve">75)what is Function interface in Java </w:t>
+      </w:r>
+      <w:proofErr w:type="gramStart"/>
+      <w:r>
+        <w:rPr>
+          <w:sz w:val="28"/>
+          <w:szCs w:val="28"/>
+          <w:lang w:val="en-US"/>
+        </w:rPr>
+        <w:t>8 ?</w:t>
+      </w:r>
+      <w:proofErr w:type="gramEnd"/>
+      <w:r>
+        <w:rPr>
+          <w:sz w:val="28"/>
+          <w:szCs w:val="28"/>
+          <w:lang w:val="en-US"/>
+        </w:rPr>
+        <w:t xml:space="preserve"> explain </w:t>
+      </w:r>
+      <w:proofErr w:type="spellStart"/>
+      <w:r>
+        <w:rPr>
+          <w:sz w:val="28"/>
+          <w:szCs w:val="28"/>
+          <w:lang w:val="en-US"/>
+        </w:rPr>
+        <w:t>it’s</w:t>
+      </w:r>
+      <w:proofErr w:type="spellEnd"/>
+      <w:r>
+        <w:rPr>
+          <w:sz w:val="28"/>
+          <w:szCs w:val="28"/>
+          <w:lang w:val="en-US"/>
+        </w:rPr>
+        <w:t xml:space="preserve"> mechanism and working along with the methods it has.</w:t>
       </w:r>
     </w:p>
     <w:p>
@@ -1488,92 +2268,274 @@
           <w:szCs w:val="28"/>
           <w:lang w:val="en-US"/>
         </w:rPr>
-        <w:t>77)what are the terminal and intermediate operations in the stream api ?</w:t>
-      </w:r>
-    </w:p>
-    <w:p>
-      <w:pPr>
-        <w:rPr>
-          <w:sz w:val="28"/>
-          <w:szCs w:val="28"/>
-          <w:lang w:val="en-US"/>
-        </w:rPr>
-      </w:pPr>
-      <w:r>
-        <w:rPr>
-          <w:sz w:val="28"/>
-          <w:szCs w:val="28"/>
-          <w:lang w:val="en-US"/>
-        </w:rPr>
-        <w:t>78)explain the internal working of Foreach() in Stream api.</w:t>
-      </w:r>
-    </w:p>
-    <w:p>
-      <w:pPr>
-        <w:rPr>
-          <w:sz w:val="28"/>
-          <w:szCs w:val="28"/>
-          <w:lang w:val="en-US"/>
-        </w:rPr>
-      </w:pPr>
-      <w:r>
-        <w:rPr>
-          <w:sz w:val="28"/>
-          <w:szCs w:val="28"/>
-          <w:lang w:val="en-US"/>
-        </w:rPr>
-        <w:t>79)explain the internal working of the Map() in stream api.</w:t>
-      </w:r>
-    </w:p>
-    <w:p>
-      <w:pPr>
-        <w:rPr>
-          <w:sz w:val="28"/>
-          <w:szCs w:val="28"/>
-          <w:lang w:val="en-US"/>
-        </w:rPr>
-      </w:pPr>
-      <w:r>
-        <w:rPr>
-          <w:sz w:val="28"/>
-          <w:szCs w:val="28"/>
-          <w:lang w:val="en-US"/>
-        </w:rPr>
-        <w:t>80)Explain the precedence/ advantages of  Stream api over the Traditional ways to process the Data Structures/Collections.</w:t>
-      </w:r>
-    </w:p>
-    <w:p>
-      <w:pPr>
-        <w:rPr>
-          <w:sz w:val="28"/>
-          <w:szCs w:val="28"/>
-          <w:lang w:val="en-US"/>
-        </w:rPr>
-      </w:pPr>
-      <w:r>
-        <w:rPr>
-          <w:sz w:val="28"/>
-          <w:szCs w:val="28"/>
-          <w:lang w:val="en-US"/>
-        </w:rPr>
-        <w:t>81)Explain the working of Count() in Stream API.</w:t>
-      </w:r>
-    </w:p>
-    <w:p>
-      <w:pPr>
-        <w:rPr>
-          <w:sz w:val="28"/>
-          <w:szCs w:val="28"/>
-          <w:lang w:val="en-US"/>
-        </w:rPr>
-      </w:pPr>
-      <w:r>
-        <w:rPr>
-          <w:sz w:val="28"/>
-          <w:szCs w:val="28"/>
-          <w:lang w:val="en-US"/>
-        </w:rPr>
-        <w:t>82)Explain the working of Peek() and Foreach() in the stream API?</w:t>
+        <w:t xml:space="preserve">77)what are the terminal and intermediate operations in the stream </w:t>
+      </w:r>
+      <w:proofErr w:type="spellStart"/>
+      <w:proofErr w:type="gramStart"/>
+      <w:r>
+        <w:rPr>
+          <w:sz w:val="28"/>
+          <w:szCs w:val="28"/>
+          <w:lang w:val="en-US"/>
+        </w:rPr>
+        <w:t>api</w:t>
+      </w:r>
+      <w:proofErr w:type="spellEnd"/>
+      <w:r>
+        <w:rPr>
+          <w:sz w:val="28"/>
+          <w:szCs w:val="28"/>
+          <w:lang w:val="en-US"/>
+        </w:rPr>
+        <w:t xml:space="preserve"> ?</w:t>
+      </w:r>
+      <w:proofErr w:type="gramEnd"/>
+    </w:p>
+    <w:p>
+      <w:pPr>
+        <w:rPr>
+          <w:sz w:val="28"/>
+          <w:szCs w:val="28"/>
+          <w:lang w:val="en-US"/>
+        </w:rPr>
+      </w:pPr>
+      <w:r>
+        <w:rPr>
+          <w:sz w:val="28"/>
+          <w:szCs w:val="28"/>
+          <w:lang w:val="en-US"/>
+        </w:rPr>
+        <w:t xml:space="preserve">78)explain the internal working of </w:t>
+      </w:r>
+      <w:proofErr w:type="gramStart"/>
+      <w:r>
+        <w:rPr>
+          <w:sz w:val="28"/>
+          <w:szCs w:val="28"/>
+          <w:lang w:val="en-US"/>
+        </w:rPr>
+        <w:t>Foreach(</w:t>
+      </w:r>
+      <w:proofErr w:type="gramEnd"/>
+      <w:r>
+        <w:rPr>
+          <w:sz w:val="28"/>
+          <w:szCs w:val="28"/>
+          <w:lang w:val="en-US"/>
+        </w:rPr>
+        <w:t xml:space="preserve">) in Stream </w:t>
+      </w:r>
+      <w:proofErr w:type="spellStart"/>
+      <w:r>
+        <w:rPr>
+          <w:sz w:val="28"/>
+          <w:szCs w:val="28"/>
+          <w:lang w:val="en-US"/>
+        </w:rPr>
+        <w:t>api</w:t>
+      </w:r>
+      <w:proofErr w:type="spellEnd"/>
+      <w:r>
+        <w:rPr>
+          <w:sz w:val="28"/>
+          <w:szCs w:val="28"/>
+          <w:lang w:val="en-US"/>
+        </w:rPr>
+        <w:t>.</w:t>
+      </w:r>
+    </w:p>
+    <w:p>
+      <w:pPr>
+        <w:rPr>
+          <w:sz w:val="28"/>
+          <w:szCs w:val="28"/>
+          <w:lang w:val="en-US"/>
+        </w:rPr>
+      </w:pPr>
+      <w:r>
+        <w:rPr>
+          <w:sz w:val="28"/>
+          <w:szCs w:val="28"/>
+          <w:lang w:val="en-US"/>
+        </w:rPr>
+        <w:t xml:space="preserve">79)explain the internal working of the </w:t>
+      </w:r>
+      <w:proofErr w:type="gramStart"/>
+      <w:r>
+        <w:rPr>
+          <w:sz w:val="28"/>
+          <w:szCs w:val="28"/>
+          <w:lang w:val="en-US"/>
+        </w:rPr>
+        <w:t>Map(</w:t>
+      </w:r>
+      <w:proofErr w:type="gramEnd"/>
+      <w:r>
+        <w:rPr>
+          <w:sz w:val="28"/>
+          <w:szCs w:val="28"/>
+          <w:lang w:val="en-US"/>
+        </w:rPr>
+        <w:t xml:space="preserve">) in stream </w:t>
+      </w:r>
+      <w:proofErr w:type="spellStart"/>
+      <w:r>
+        <w:rPr>
+          <w:sz w:val="28"/>
+          <w:szCs w:val="28"/>
+          <w:lang w:val="en-US"/>
+        </w:rPr>
+        <w:t>api</w:t>
+      </w:r>
+      <w:proofErr w:type="spellEnd"/>
+      <w:r>
+        <w:rPr>
+          <w:sz w:val="28"/>
+          <w:szCs w:val="28"/>
+          <w:lang w:val="en-US"/>
+        </w:rPr>
+        <w:t>.</w:t>
+      </w:r>
+    </w:p>
+    <w:p>
+      <w:pPr>
+        <w:rPr>
+          <w:sz w:val="28"/>
+          <w:szCs w:val="28"/>
+          <w:lang w:val="en-US"/>
+        </w:rPr>
+      </w:pPr>
+      <w:r>
+        <w:rPr>
+          <w:sz w:val="28"/>
+          <w:szCs w:val="28"/>
+          <w:lang w:val="en-US"/>
+        </w:rPr>
+        <w:t xml:space="preserve">80)Explain the precedence/ advantages </w:t>
+      </w:r>
+      <w:proofErr w:type="gramStart"/>
+      <w:r>
+        <w:rPr>
+          <w:sz w:val="28"/>
+          <w:szCs w:val="28"/>
+          <w:lang w:val="en-US"/>
+        </w:rPr>
+        <w:t>of  Stream</w:t>
+      </w:r>
+      <w:proofErr w:type="gramEnd"/>
+      <w:r>
+        <w:rPr>
+          <w:sz w:val="28"/>
+          <w:szCs w:val="28"/>
+          <w:lang w:val="en-US"/>
+        </w:rPr>
+        <w:t xml:space="preserve"> </w:t>
+      </w:r>
+      <w:proofErr w:type="spellStart"/>
+      <w:r>
+        <w:rPr>
+          <w:sz w:val="28"/>
+          <w:szCs w:val="28"/>
+          <w:lang w:val="en-US"/>
+        </w:rPr>
+        <w:t>api</w:t>
+      </w:r>
+      <w:proofErr w:type="spellEnd"/>
+      <w:r>
+        <w:rPr>
+          <w:sz w:val="28"/>
+          <w:szCs w:val="28"/>
+          <w:lang w:val="en-US"/>
+        </w:rPr>
+        <w:t xml:space="preserve"> over the Traditional ways to process the Data Structures/Collections.</w:t>
+      </w:r>
+    </w:p>
+    <w:p>
+      <w:pPr>
+        <w:rPr>
+          <w:sz w:val="28"/>
+          <w:szCs w:val="28"/>
+          <w:lang w:val="en-US"/>
+        </w:rPr>
+      </w:pPr>
+      <w:r>
+        <w:rPr>
+          <w:sz w:val="28"/>
+          <w:szCs w:val="28"/>
+          <w:lang w:val="en-US"/>
+        </w:rPr>
+        <w:t xml:space="preserve">81)Explain the working of </w:t>
+      </w:r>
+      <w:proofErr w:type="gramStart"/>
+      <w:r>
+        <w:rPr>
+          <w:sz w:val="28"/>
+          <w:szCs w:val="28"/>
+          <w:lang w:val="en-US"/>
+        </w:rPr>
+        <w:t>Count(</w:t>
+      </w:r>
+      <w:proofErr w:type="gramEnd"/>
+      <w:r>
+        <w:rPr>
+          <w:sz w:val="28"/>
+          <w:szCs w:val="28"/>
+          <w:lang w:val="en-US"/>
+        </w:rPr>
+        <w:t>) in Stream API.</w:t>
+      </w:r>
+    </w:p>
+    <w:p>
+      <w:pPr>
+        <w:rPr>
+          <w:sz w:val="28"/>
+          <w:szCs w:val="28"/>
+          <w:lang w:val="en-US"/>
+        </w:rPr>
+      </w:pPr>
+      <w:r>
+        <w:rPr>
+          <w:sz w:val="28"/>
+          <w:szCs w:val="28"/>
+          <w:lang w:val="en-US"/>
+        </w:rPr>
+        <w:t xml:space="preserve">82)Explain the working of </w:t>
+      </w:r>
+      <w:proofErr w:type="gramStart"/>
+      <w:r>
+        <w:rPr>
+          <w:sz w:val="28"/>
+          <w:szCs w:val="28"/>
+          <w:lang w:val="en-US"/>
+        </w:rPr>
+        <w:t>Peek(</w:t>
+      </w:r>
+      <w:proofErr w:type="gramEnd"/>
+      <w:r>
+        <w:rPr>
+          <w:sz w:val="28"/>
+          <w:szCs w:val="28"/>
+          <w:lang w:val="en-US"/>
+        </w:rPr>
+        <w:t xml:space="preserve">) and </w:t>
+      </w:r>
+      <w:proofErr w:type="gramStart"/>
+      <w:r>
+        <w:rPr>
+          <w:sz w:val="28"/>
+          <w:szCs w:val="28"/>
+          <w:lang w:val="en-US"/>
+        </w:rPr>
+        <w:t>Foreach(</w:t>
+      </w:r>
+      <w:proofErr w:type="gramEnd"/>
+      <w:r>
+        <w:rPr>
+          <w:sz w:val="28"/>
+          <w:szCs w:val="28"/>
+          <w:lang w:val="en-US"/>
+        </w:rPr>
+        <w:t>) in the stream API?</w:t>
       </w:r>
     </w:p>
     <w:p>
@@ -1592,30 +2554,58 @@
         </w:rPr>
         <w:t xml:space="preserve">83) How does </w:t>
       </w:r>
-      <w:r>
-        <w:rPr>
-          <w:sz w:val="28"/>
-          <w:szCs w:val="28"/>
-          <w:lang w:val="en-US"/>
-        </w:rPr>
-        <w:t>Distinct() works internally?</w:t>
-      </w:r>
-    </w:p>
-    <w:p>
-      <w:pPr>
-        <w:rPr>
-          <w:sz w:val="28"/>
-          <w:szCs w:val="28"/>
-          <w:lang w:val="en-US"/>
-        </w:rPr>
-      </w:pPr>
-      <w:r>
-        <w:rPr>
-          <w:sz w:val="28"/>
-          <w:szCs w:val="28"/>
-          <w:lang w:val="en-US"/>
-        </w:rPr>
-        <w:t>84)Explain the concept of Accumulator in the reduce() method?</w:t>
+      <w:proofErr w:type="gramStart"/>
+      <w:r>
+        <w:rPr>
+          <w:sz w:val="28"/>
+          <w:szCs w:val="28"/>
+          <w:lang w:val="en-US"/>
+        </w:rPr>
+        <w:t>Distinct(</w:t>
+      </w:r>
+      <w:proofErr w:type="gramEnd"/>
+      <w:r>
+        <w:rPr>
+          <w:sz w:val="28"/>
+          <w:szCs w:val="28"/>
+          <w:lang w:val="en-US"/>
+        </w:rPr>
+        <w:t>) works internally?</w:t>
+      </w:r>
+    </w:p>
+    <w:p>
+      <w:pPr>
+        <w:rPr>
+          <w:sz w:val="28"/>
+          <w:szCs w:val="28"/>
+          <w:lang w:val="en-US"/>
+        </w:rPr>
+      </w:pPr>
+      <w:r>
+        <w:rPr>
+          <w:sz w:val="28"/>
+          <w:szCs w:val="28"/>
+          <w:lang w:val="en-US"/>
+        </w:rPr>
+        <w:t xml:space="preserve">84)Explain the concept of Accumulator in the </w:t>
+      </w:r>
+      <w:proofErr w:type="gramStart"/>
+      <w:r>
+        <w:rPr>
+          <w:sz w:val="28"/>
+          <w:szCs w:val="28"/>
+          <w:lang w:val="en-US"/>
+        </w:rPr>
+        <w:t>reduce(</w:t>
+      </w:r>
+      <w:proofErr w:type="gramEnd"/>
+      <w:r>
+        <w:rPr>
+          <w:sz w:val="28"/>
+          <w:szCs w:val="28"/>
+          <w:lang w:val="en-US"/>
+        </w:rPr>
+        <w:t>) method?</w:t>
       </w:r>
     </w:p>
     <w:p>
@@ -1633,24 +2623,60 @@
           <w:lang w:val="en-US"/>
         </w:rPr>
         <w:lastRenderedPageBreak/>
-        <w:t>85)what is BinaryOperator Interface and Bifunction Interface?</w:t>
-      </w:r>
-    </w:p>
-    <w:p>
-      <w:pPr>
-        <w:rPr>
-          <w:sz w:val="28"/>
-          <w:szCs w:val="28"/>
-          <w:lang w:val="en-US"/>
-        </w:rPr>
-      </w:pPr>
-      <w:r>
-        <w:rPr>
-          <w:sz w:val="28"/>
-          <w:szCs w:val="28"/>
-          <w:lang w:val="en-US"/>
-        </w:rPr>
-        <w:t>86)Explain the internal working of the filter() method in stream Api.</w:t>
+        <w:t xml:space="preserve">85)what is </w:t>
+      </w:r>
+      <w:proofErr w:type="spellStart"/>
+      <w:r>
+        <w:rPr>
+          <w:sz w:val="28"/>
+          <w:szCs w:val="28"/>
+          <w:lang w:val="en-US"/>
+        </w:rPr>
+        <w:t>BinaryOperator</w:t>
+      </w:r>
+      <w:proofErr w:type="spellEnd"/>
+      <w:r>
+        <w:rPr>
+          <w:sz w:val="28"/>
+          <w:szCs w:val="28"/>
+          <w:lang w:val="en-US"/>
+        </w:rPr>
+        <w:t xml:space="preserve"> Interface and Bifunction Interface?</w:t>
+      </w:r>
+    </w:p>
+    <w:p>
+      <w:pPr>
+        <w:rPr>
+          <w:sz w:val="28"/>
+          <w:szCs w:val="28"/>
+          <w:lang w:val="en-US"/>
+        </w:rPr>
+      </w:pPr>
+      <w:r>
+        <w:rPr>
+          <w:sz w:val="28"/>
+          <w:szCs w:val="28"/>
+          <w:lang w:val="en-US"/>
+        </w:rPr>
+        <w:t xml:space="preserve">86)Explain the internal working of the </w:t>
+      </w:r>
+      <w:proofErr w:type="gramStart"/>
+      <w:r>
+        <w:rPr>
+          <w:sz w:val="28"/>
+          <w:szCs w:val="28"/>
+          <w:lang w:val="en-US"/>
+        </w:rPr>
+        <w:t>filter(</w:t>
+      </w:r>
+      <w:proofErr w:type="gramEnd"/>
+      <w:r>
+        <w:rPr>
+          <w:sz w:val="28"/>
+          <w:szCs w:val="28"/>
+          <w:lang w:val="en-US"/>
+        </w:rPr>
+        <w:t>) method in stream Api.</w:t>
       </w:r>
     </w:p>
     <w:p>
@@ -1700,8 +2726,18 @@
           <w:szCs w:val="28"/>
           <w:lang w:val="en-US"/>
         </w:rPr>
-        <w:t>Logical Problems on Limit and Skip ,</w:t>
-      </w:r>
+        <w:t xml:space="preserve">Logical Problems on Limit and </w:t>
+      </w:r>
+      <w:proofErr w:type="gramStart"/>
+      <w:r>
+        <w:rPr>
+          <w:sz w:val="28"/>
+          <w:szCs w:val="28"/>
+          <w:lang w:val="en-US"/>
+        </w:rPr>
+        <w:t>Skip ,</w:t>
+      </w:r>
+      <w:proofErr w:type="gramEnd"/>
     </w:p>
     <w:p>
       <w:pPr>
@@ -1835,7 +2871,25 @@
           <w:szCs w:val="28"/>
           <w:lang w:val="en-US"/>
         </w:rPr>
-        <w:t>94)Explain the method reference and it’s types.</w:t>
+        <w:t xml:space="preserve">94)Explain the method reference and </w:t>
+      </w:r>
+      <w:proofErr w:type="gramStart"/>
+      <w:r>
+        <w:rPr>
+          <w:sz w:val="28"/>
+          <w:szCs w:val="28"/>
+          <w:lang w:val="en-US"/>
+        </w:rPr>
+        <w:t>it’s</w:t>
+      </w:r>
+      <w:proofErr w:type="gramEnd"/>
+      <w:r>
+        <w:rPr>
+          <w:sz w:val="28"/>
+          <w:szCs w:val="28"/>
+          <w:lang w:val="en-US"/>
+        </w:rPr>
+        <w:t xml:space="preserve"> types.</w:t>
       </w:r>
     </w:p>
     <w:p>
@@ -1869,24 +2923,90 @@
           <w:szCs w:val="28"/>
           <w:lang w:val="en-US"/>
         </w:rPr>
-        <w:t>96)Create the custom functional I/F and  integrate them with the Method references.</w:t>
-      </w:r>
-    </w:p>
-    <w:p>
-      <w:pPr>
-        <w:rPr>
-          <w:sz w:val="28"/>
-          <w:szCs w:val="28"/>
-          <w:lang w:val="en-US"/>
-        </w:rPr>
-      </w:pPr>
-      <w:r>
-        <w:rPr>
-          <w:sz w:val="28"/>
-          <w:szCs w:val="28"/>
-          <w:lang w:val="en-US"/>
-        </w:rPr>
-        <w:t>97)Difference between .getclass() and class.forName() in the Reflection API?</w:t>
+        <w:t xml:space="preserve">96)Create the custom functional I/F </w:t>
+      </w:r>
+      <w:proofErr w:type="gramStart"/>
+      <w:r>
+        <w:rPr>
+          <w:sz w:val="28"/>
+          <w:szCs w:val="28"/>
+          <w:lang w:val="en-US"/>
+        </w:rPr>
+        <w:t>and  integrate</w:t>
+      </w:r>
+      <w:proofErr w:type="gramEnd"/>
+      <w:r>
+        <w:rPr>
+          <w:sz w:val="28"/>
+          <w:szCs w:val="28"/>
+          <w:lang w:val="en-US"/>
+        </w:rPr>
+        <w:t xml:space="preserve"> them with the Method references.</w:t>
+      </w:r>
+    </w:p>
+    <w:p>
+      <w:pPr>
+        <w:rPr>
+          <w:sz w:val="28"/>
+          <w:szCs w:val="28"/>
+          <w:lang w:val="en-US"/>
+        </w:rPr>
+      </w:pPr>
+      <w:r>
+        <w:rPr>
+          <w:sz w:val="28"/>
+          <w:szCs w:val="28"/>
+          <w:lang w:val="en-US"/>
+        </w:rPr>
+        <w:t xml:space="preserve">97)Difference </w:t>
+      </w:r>
+      <w:proofErr w:type="gramStart"/>
+      <w:r>
+        <w:rPr>
+          <w:sz w:val="28"/>
+          <w:szCs w:val="28"/>
+          <w:lang w:val="en-US"/>
+        </w:rPr>
+        <w:t>between .</w:t>
+      </w:r>
+      <w:proofErr w:type="spellStart"/>
+      <w:r>
+        <w:rPr>
+          <w:sz w:val="28"/>
+          <w:szCs w:val="28"/>
+          <w:lang w:val="en-US"/>
+        </w:rPr>
+        <w:t>getclass</w:t>
+      </w:r>
+      <w:proofErr w:type="spellEnd"/>
+      <w:proofErr w:type="gramEnd"/>
+      <w:r>
+        <w:rPr>
+          <w:sz w:val="28"/>
+          <w:szCs w:val="28"/>
+          <w:lang w:val="en-US"/>
+        </w:rPr>
+        <w:t xml:space="preserve">() and </w:t>
+      </w:r>
+      <w:proofErr w:type="spellStart"/>
+      <w:proofErr w:type="gramStart"/>
+      <w:r>
+        <w:rPr>
+          <w:sz w:val="28"/>
+          <w:szCs w:val="28"/>
+          <w:lang w:val="en-US"/>
+        </w:rPr>
+        <w:t>class.forName</w:t>
+      </w:r>
+      <w:proofErr w:type="spellEnd"/>
+      <w:proofErr w:type="gramEnd"/>
+      <w:r>
+        <w:rPr>
+          <w:sz w:val="28"/>
+          <w:szCs w:val="28"/>
+          <w:lang w:val="en-US"/>
+        </w:rPr>
+        <w:t>() in the Reflection API?</w:t>
       </w:r>
     </w:p>
     <w:p>
@@ -1945,24 +3065,106 @@
           <w:szCs w:val="28"/>
           <w:lang w:val="en-US"/>
         </w:rPr>
-        <w:t>Collection API . Stream API . JDBC API . Reflection API .</w:t>
-      </w:r>
-    </w:p>
-    <w:p>
-      <w:pPr>
-        <w:rPr>
-          <w:sz w:val="28"/>
-          <w:szCs w:val="28"/>
-          <w:lang w:val="en-US"/>
-        </w:rPr>
-      </w:pPr>
-      <w:r>
-        <w:rPr>
-          <w:sz w:val="28"/>
-          <w:szCs w:val="28"/>
-          <w:lang w:val="en-US"/>
-        </w:rPr>
-        <w:t>Explain the above API’s in detail.</w:t>
+        <w:t xml:space="preserve">Collection </w:t>
+      </w:r>
+      <w:proofErr w:type="gramStart"/>
+      <w:r>
+        <w:rPr>
+          <w:sz w:val="28"/>
+          <w:szCs w:val="28"/>
+          <w:lang w:val="en-US"/>
+        </w:rPr>
+        <w:t>API .</w:t>
+      </w:r>
+      <w:proofErr w:type="gramEnd"/>
+      <w:r>
+        <w:rPr>
+          <w:sz w:val="28"/>
+          <w:szCs w:val="28"/>
+          <w:lang w:val="en-US"/>
+        </w:rPr>
+        <w:t xml:space="preserve"> Stream </w:t>
+      </w:r>
+      <w:proofErr w:type="gramStart"/>
+      <w:r>
+        <w:rPr>
+          <w:sz w:val="28"/>
+          <w:szCs w:val="28"/>
+          <w:lang w:val="en-US"/>
+        </w:rPr>
+        <w:t>API .</w:t>
+      </w:r>
+      <w:proofErr w:type="gramEnd"/>
+      <w:r>
+        <w:rPr>
+          <w:sz w:val="28"/>
+          <w:szCs w:val="28"/>
+          <w:lang w:val="en-US"/>
+        </w:rPr>
+        <w:t xml:space="preserve"> JDBC </w:t>
+      </w:r>
+      <w:proofErr w:type="gramStart"/>
+      <w:r>
+        <w:rPr>
+          <w:sz w:val="28"/>
+          <w:szCs w:val="28"/>
+          <w:lang w:val="en-US"/>
+        </w:rPr>
+        <w:t>API .</w:t>
+      </w:r>
+      <w:proofErr w:type="gramEnd"/>
+      <w:r>
+        <w:rPr>
+          <w:sz w:val="28"/>
+          <w:szCs w:val="28"/>
+          <w:lang w:val="en-US"/>
+        </w:rPr>
+        <w:t xml:space="preserve"> Reflection </w:t>
+      </w:r>
+      <w:proofErr w:type="gramStart"/>
+      <w:r>
+        <w:rPr>
+          <w:sz w:val="28"/>
+          <w:szCs w:val="28"/>
+          <w:lang w:val="en-US"/>
+        </w:rPr>
+        <w:t>API .</w:t>
+      </w:r>
+      <w:proofErr w:type="gramEnd"/>
+    </w:p>
+    <w:p>
+      <w:pPr>
+        <w:rPr>
+          <w:sz w:val="28"/>
+          <w:szCs w:val="28"/>
+          <w:lang w:val="en-US"/>
+        </w:rPr>
+      </w:pPr>
+      <w:r>
+        <w:rPr>
+          <w:sz w:val="28"/>
+          <w:szCs w:val="28"/>
+          <w:lang w:val="en-US"/>
+        </w:rPr>
+        <w:t xml:space="preserve">Explain the above </w:t>
+      </w:r>
+      <w:proofErr w:type="gramStart"/>
+      <w:r>
+        <w:rPr>
+          <w:sz w:val="28"/>
+          <w:szCs w:val="28"/>
+          <w:lang w:val="en-US"/>
+        </w:rPr>
+        <w:t>API’s</w:t>
+      </w:r>
+      <w:proofErr w:type="gramEnd"/>
+      <w:r>
+        <w:rPr>
+          <w:sz w:val="28"/>
+          <w:szCs w:val="28"/>
+          <w:lang w:val="en-US"/>
+        </w:rPr>
+        <w:t xml:space="preserve"> in detail.</w:t>
       </w:r>
     </w:p>
     <w:p>
@@ -1996,108 +3198,731 @@
           <w:szCs w:val="28"/>
           <w:lang w:val="en-US"/>
         </w:rPr>
-        <w:t>102) Explain  the younger Generation and Older Generation Objects in the JAVA GC.</w:t>
-      </w:r>
-    </w:p>
-    <w:p>
-      <w:pPr>
-        <w:rPr>
-          <w:sz w:val="28"/>
-          <w:szCs w:val="28"/>
-          <w:lang w:val="en-US"/>
-        </w:rPr>
-      </w:pPr>
-      <w:r>
-        <w:rPr>
-          <w:sz w:val="28"/>
-          <w:szCs w:val="28"/>
-          <w:lang w:val="en-US"/>
-        </w:rPr>
-        <w:t>103)  Var and Yeild keywords in Java.</w:t>
-      </w:r>
-    </w:p>
-    <w:p>
-      <w:pPr>
-        <w:rPr>
-          <w:sz w:val="28"/>
-          <w:szCs w:val="28"/>
-          <w:lang w:val="en-US"/>
-        </w:rPr>
-      </w:pPr>
-    </w:p>
-    <w:p>
-      <w:pPr>
-        <w:rPr>
-          <w:sz w:val="28"/>
-          <w:szCs w:val="28"/>
-          <w:lang w:val="en-US"/>
-        </w:rPr>
-      </w:pPr>
-    </w:p>
-    <w:p>
-      <w:pPr>
-        <w:rPr>
-          <w:sz w:val="28"/>
-          <w:szCs w:val="28"/>
-          <w:lang w:val="en-US"/>
-        </w:rPr>
-      </w:pPr>
-    </w:p>
-    <w:p>
-      <w:pPr>
-        <w:rPr>
-          <w:sz w:val="28"/>
-          <w:szCs w:val="28"/>
-          <w:lang w:val="en-US"/>
-        </w:rPr>
-      </w:pPr>
-    </w:p>
-    <w:p>
-      <w:pPr>
-        <w:rPr>
-          <w:sz w:val="28"/>
-          <w:szCs w:val="28"/>
-          <w:lang w:val="en-US"/>
-        </w:rPr>
-      </w:pPr>
-    </w:p>
-    <w:p>
-      <w:pPr>
-        <w:rPr>
-          <w:sz w:val="28"/>
-          <w:szCs w:val="28"/>
-          <w:lang w:val="en-US"/>
-        </w:rPr>
-      </w:pPr>
-    </w:p>
-    <w:p>
-      <w:pPr>
-        <w:rPr>
-          <w:sz w:val="28"/>
-          <w:szCs w:val="28"/>
-          <w:lang w:val="en-US"/>
-        </w:rPr>
-      </w:pPr>
-    </w:p>
-    <w:p>
-      <w:pPr>
-        <w:rPr>
-          <w:sz w:val="28"/>
-          <w:szCs w:val="28"/>
-          <w:lang w:val="en-US"/>
-        </w:rPr>
-      </w:pPr>
-    </w:p>
-    <w:p>
-      <w:pPr>
-        <w:rPr>
-          <w:sz w:val="28"/>
-          <w:szCs w:val="28"/>
-          <w:lang w:val="en-US"/>
-        </w:rPr>
-      </w:pPr>
-      <w:r>
-        <w:rPr>
+        <w:t xml:space="preserve">102) </w:t>
+      </w:r>
+      <w:proofErr w:type="gramStart"/>
+      <w:r>
+        <w:rPr>
+          <w:sz w:val="28"/>
+          <w:szCs w:val="28"/>
+          <w:lang w:val="en-US"/>
+        </w:rPr>
+        <w:t>Explain  the</w:t>
+      </w:r>
+      <w:proofErr w:type="gramEnd"/>
+      <w:r>
+        <w:rPr>
+          <w:sz w:val="28"/>
+          <w:szCs w:val="28"/>
+          <w:lang w:val="en-US"/>
+        </w:rPr>
+        <w:t xml:space="preserve"> younger Generation and Older Generation Objects in the JAVA GC.</w:t>
+      </w:r>
+    </w:p>
+    <w:p>
+      <w:pPr>
+        <w:rPr>
+          <w:sz w:val="28"/>
+          <w:szCs w:val="28"/>
+          <w:lang w:val="en-US"/>
+        </w:rPr>
+      </w:pPr>
+      <w:r>
+        <w:rPr>
+          <w:sz w:val="28"/>
+          <w:szCs w:val="28"/>
+          <w:lang w:val="en-US"/>
+        </w:rPr>
+        <w:t xml:space="preserve">103)  Var and </w:t>
+      </w:r>
+      <w:proofErr w:type="spellStart"/>
+      <w:r>
+        <w:rPr>
+          <w:sz w:val="28"/>
+          <w:szCs w:val="28"/>
+          <w:lang w:val="en-US"/>
+        </w:rPr>
+        <w:t>Yeild</w:t>
+      </w:r>
+      <w:proofErr w:type="spellEnd"/>
+      <w:r>
+        <w:rPr>
+          <w:sz w:val="28"/>
+          <w:szCs w:val="28"/>
+          <w:lang w:val="en-US"/>
+        </w:rPr>
+        <w:t xml:space="preserve"> keywords in Java.</w:t>
+      </w:r>
+    </w:p>
+    <w:p>
+      <w:pPr>
+        <w:rPr>
+          <w:sz w:val="28"/>
+          <w:szCs w:val="28"/>
+          <w:lang w:val="en-US"/>
+        </w:rPr>
+      </w:pPr>
+      <w:r>
+        <w:rPr>
+          <w:sz w:val="28"/>
+          <w:szCs w:val="28"/>
+          <w:lang w:val="en-US"/>
+        </w:rPr>
+        <w:t xml:space="preserve">104) What are major steps in the JDBC </w:t>
+      </w:r>
+      <w:proofErr w:type="spellStart"/>
+      <w:proofErr w:type="gramStart"/>
+      <w:r>
+        <w:rPr>
+          <w:sz w:val="28"/>
+          <w:szCs w:val="28"/>
+          <w:lang w:val="en-US"/>
+        </w:rPr>
+        <w:t>api</w:t>
+      </w:r>
+      <w:proofErr w:type="spellEnd"/>
+      <w:r>
+        <w:rPr>
+          <w:sz w:val="28"/>
+          <w:szCs w:val="28"/>
+          <w:lang w:val="en-US"/>
+        </w:rPr>
+        <w:t xml:space="preserve"> ?</w:t>
+      </w:r>
+      <w:proofErr w:type="gramEnd"/>
+    </w:p>
+    <w:p>
+      <w:pPr>
+        <w:rPr>
+          <w:sz w:val="28"/>
+          <w:szCs w:val="28"/>
+          <w:lang w:val="en-US"/>
+        </w:rPr>
+      </w:pPr>
+      <w:r>
+        <w:rPr>
+          <w:sz w:val="28"/>
+          <w:szCs w:val="28"/>
+          <w:lang w:val="en-US"/>
+        </w:rPr>
+        <w:t xml:space="preserve">105) Explain the significance of the </w:t>
+      </w:r>
+      <w:proofErr w:type="spellStart"/>
+      <w:r>
+        <w:rPr>
+          <w:sz w:val="28"/>
+          <w:szCs w:val="28"/>
+          <w:lang w:val="en-US"/>
+        </w:rPr>
+        <w:t>Class.forname</w:t>
+      </w:r>
+      <w:proofErr w:type="spellEnd"/>
+      <w:r>
+        <w:rPr>
+          <w:sz w:val="28"/>
+          <w:szCs w:val="28"/>
+          <w:lang w:val="en-US"/>
+        </w:rPr>
+        <w:t>() step in JDBC?</w:t>
+      </w:r>
+    </w:p>
+    <w:p>
+      <w:pPr>
+        <w:rPr>
+          <w:sz w:val="28"/>
+          <w:szCs w:val="28"/>
+          <w:lang w:val="en-US"/>
+        </w:rPr>
+      </w:pPr>
+      <w:r>
+        <w:rPr>
+          <w:sz w:val="28"/>
+          <w:szCs w:val="28"/>
+          <w:lang w:val="en-US"/>
+        </w:rPr>
+        <w:lastRenderedPageBreak/>
+        <w:t xml:space="preserve">106)what are the major exceptions you encounter in the </w:t>
+      </w:r>
+      <w:proofErr w:type="gramStart"/>
+      <w:r>
+        <w:rPr>
+          <w:sz w:val="28"/>
+          <w:szCs w:val="28"/>
+          <w:lang w:val="en-US"/>
+        </w:rPr>
+        <w:t>JDBC ?</w:t>
+      </w:r>
+      <w:proofErr w:type="gramEnd"/>
+    </w:p>
+    <w:p>
+      <w:pPr>
+        <w:rPr>
+          <w:sz w:val="28"/>
+          <w:szCs w:val="28"/>
+          <w:lang w:val="en-US"/>
+        </w:rPr>
+      </w:pPr>
+      <w:r>
+        <w:rPr>
+          <w:sz w:val="28"/>
+          <w:szCs w:val="28"/>
+          <w:lang w:val="en-US"/>
+        </w:rPr>
+        <w:t>107)Explain the classes and Interfaces involved in the JDBC.</w:t>
+      </w:r>
+    </w:p>
+    <w:p>
+      <w:pPr>
+        <w:rPr>
+          <w:sz w:val="28"/>
+          <w:szCs w:val="28"/>
+          <w:lang w:val="en-US"/>
+        </w:rPr>
+      </w:pPr>
+      <w:r>
+        <w:rPr>
+          <w:sz w:val="28"/>
+          <w:szCs w:val="28"/>
+          <w:lang w:val="en-US"/>
+        </w:rPr>
+        <w:t xml:space="preserve">108) Role of </w:t>
+      </w:r>
+      <w:proofErr w:type="spellStart"/>
+      <w:r>
+        <w:rPr>
+          <w:sz w:val="28"/>
+          <w:szCs w:val="28"/>
+          <w:lang w:val="en-US"/>
+        </w:rPr>
+        <w:t>autoclo</w:t>
+      </w:r>
+      <w:r>
+        <w:rPr>
+          <w:sz w:val="28"/>
+          <w:szCs w:val="28"/>
+          <w:lang w:val="en-US"/>
+        </w:rPr>
+        <w:t>s</w:t>
+      </w:r>
+      <w:r>
+        <w:rPr>
+          <w:sz w:val="28"/>
+          <w:szCs w:val="28"/>
+          <w:lang w:val="en-US"/>
+        </w:rPr>
+        <w:t>able</w:t>
+      </w:r>
+      <w:proofErr w:type="spellEnd"/>
+      <w:r>
+        <w:rPr>
+          <w:sz w:val="28"/>
+          <w:szCs w:val="28"/>
+          <w:lang w:val="en-US"/>
+        </w:rPr>
+        <w:t xml:space="preserve"> in the try with resource.</w:t>
+      </w:r>
+    </w:p>
+    <w:p>
+      <w:pPr>
+        <w:rPr>
+          <w:sz w:val="28"/>
+          <w:szCs w:val="28"/>
+          <w:lang w:val="en-US"/>
+        </w:rPr>
+      </w:pPr>
+      <w:r>
+        <w:rPr>
+          <w:sz w:val="28"/>
+          <w:szCs w:val="28"/>
+          <w:lang w:val="en-US"/>
+        </w:rPr>
+        <w:t>109)</w:t>
+      </w:r>
+      <w:r>
+        <w:rPr>
+          <w:sz w:val="28"/>
+          <w:szCs w:val="28"/>
+          <w:lang w:val="en-US"/>
+        </w:rPr>
+        <w:t>What is batch processing in JDBC?</w:t>
+      </w:r>
+    </w:p>
+    <w:p>
+      <w:pPr>
+        <w:rPr>
+          <w:sz w:val="28"/>
+          <w:szCs w:val="28"/>
+          <w:lang w:val="en-US"/>
+        </w:rPr>
+      </w:pPr>
+      <w:r>
+        <w:rPr>
+          <w:sz w:val="28"/>
+          <w:szCs w:val="28"/>
+          <w:lang w:val="en-US"/>
+        </w:rPr>
+        <w:t>110)</w:t>
+      </w:r>
+      <w:r>
+        <w:rPr>
+          <w:sz w:val="28"/>
+          <w:szCs w:val="28"/>
+          <w:lang w:val="en-US"/>
+        </w:rPr>
+        <w:t xml:space="preserve"> what is </w:t>
+      </w:r>
+      <w:proofErr w:type="spellStart"/>
+      <w:r>
+        <w:rPr>
+          <w:sz w:val="28"/>
+          <w:szCs w:val="28"/>
+          <w:lang w:val="en-US"/>
+        </w:rPr>
+        <w:t>autocommit</w:t>
+      </w:r>
+      <w:proofErr w:type="spellEnd"/>
+      <w:r>
+        <w:rPr>
+          <w:sz w:val="28"/>
+          <w:szCs w:val="28"/>
+          <w:lang w:val="en-US"/>
+        </w:rPr>
+        <w:t xml:space="preserve"> in </w:t>
+      </w:r>
+      <w:proofErr w:type="spellStart"/>
+      <w:proofErr w:type="gramStart"/>
+      <w:r>
+        <w:rPr>
+          <w:sz w:val="28"/>
+          <w:szCs w:val="28"/>
+          <w:lang w:val="en-US"/>
+        </w:rPr>
+        <w:t>jdbc</w:t>
+      </w:r>
+      <w:proofErr w:type="spellEnd"/>
+      <w:r>
+        <w:rPr>
+          <w:sz w:val="28"/>
+          <w:szCs w:val="28"/>
+          <w:lang w:val="en-US"/>
+        </w:rPr>
+        <w:t xml:space="preserve"> ?</w:t>
+      </w:r>
+      <w:proofErr w:type="gramEnd"/>
+    </w:p>
+    <w:p>
+      <w:pPr>
+        <w:rPr>
+          <w:sz w:val="28"/>
+          <w:szCs w:val="28"/>
+          <w:lang w:val="en-US"/>
+        </w:rPr>
+      </w:pPr>
+      <w:r>
+        <w:rPr>
+          <w:sz w:val="28"/>
+          <w:szCs w:val="28"/>
+          <w:lang w:val="en-US"/>
+        </w:rPr>
+        <w:t xml:space="preserve">111) how will you prove the </w:t>
+      </w:r>
+      <w:r>
+        <w:rPr>
+          <w:b/>
+          <w:bCs/>
+          <w:sz w:val="28"/>
+          <w:szCs w:val="28"/>
+          <w:lang w:val="en-US"/>
+        </w:rPr>
+        <w:t>All or Nothing principle</w:t>
+      </w:r>
+      <w:r>
+        <w:rPr>
+          <w:sz w:val="28"/>
+          <w:szCs w:val="28"/>
+          <w:lang w:val="en-US"/>
+        </w:rPr>
+        <w:t xml:space="preserve"> of the JDBC?</w:t>
+      </w:r>
+    </w:p>
+    <w:p>
+      <w:pPr>
+        <w:rPr>
+          <w:sz w:val="28"/>
+          <w:szCs w:val="28"/>
+          <w:lang w:val="en-US"/>
+        </w:rPr>
+      </w:pPr>
+      <w:r>
+        <w:rPr>
+          <w:sz w:val="28"/>
+          <w:szCs w:val="28"/>
+          <w:lang w:val="en-US"/>
+        </w:rPr>
+        <w:t xml:space="preserve">112)Demonstrate the role of </w:t>
+      </w:r>
+      <w:proofErr w:type="gramStart"/>
+      <w:r>
+        <w:rPr>
+          <w:sz w:val="28"/>
+          <w:szCs w:val="28"/>
+          <w:lang w:val="en-US"/>
+        </w:rPr>
+        <w:t>rollback(</w:t>
+      </w:r>
+      <w:proofErr w:type="gramEnd"/>
+      <w:r>
+        <w:rPr>
+          <w:sz w:val="28"/>
+          <w:szCs w:val="28"/>
+          <w:lang w:val="en-US"/>
+        </w:rPr>
+        <w:t xml:space="preserve">) in the JDBC with the </w:t>
+      </w:r>
+      <w:proofErr w:type="spellStart"/>
+      <w:r>
+        <w:rPr>
+          <w:sz w:val="28"/>
+          <w:szCs w:val="28"/>
+          <w:lang w:val="en-US"/>
+        </w:rPr>
+        <w:t>programm</w:t>
+      </w:r>
+      <w:proofErr w:type="spellEnd"/>
+      <w:r>
+        <w:rPr>
+          <w:sz w:val="28"/>
+          <w:szCs w:val="28"/>
+          <w:lang w:val="en-US"/>
+        </w:rPr>
+        <w:t>.</w:t>
+      </w:r>
+    </w:p>
+    <w:p>
+      <w:pPr>
+        <w:rPr>
+          <w:sz w:val="28"/>
+          <w:szCs w:val="28"/>
+          <w:lang w:val="en-US"/>
+        </w:rPr>
+      </w:pPr>
+      <w:r>
+        <w:rPr>
+          <w:sz w:val="28"/>
+          <w:szCs w:val="28"/>
+          <w:lang w:val="en-US"/>
+        </w:rPr>
+        <w:t xml:space="preserve">113) what is </w:t>
+      </w:r>
+      <w:proofErr w:type="spellStart"/>
+      <w:proofErr w:type="gramStart"/>
+      <w:r>
+        <w:rPr>
+          <w:sz w:val="28"/>
+          <w:szCs w:val="28"/>
+          <w:lang w:val="en-US"/>
+        </w:rPr>
+        <w:t>executebatch</w:t>
+      </w:r>
+      <w:proofErr w:type="spellEnd"/>
+      <w:r>
+        <w:rPr>
+          <w:sz w:val="28"/>
+          <w:szCs w:val="28"/>
+          <w:lang w:val="en-US"/>
+        </w:rPr>
+        <w:t>(</w:t>
+      </w:r>
+      <w:proofErr w:type="gramEnd"/>
+      <w:r>
+        <w:rPr>
+          <w:sz w:val="28"/>
+          <w:szCs w:val="28"/>
+          <w:lang w:val="en-US"/>
+        </w:rPr>
+        <w:t>) in the JDBC and what will be the output of the same.</w:t>
+      </w:r>
+    </w:p>
+    <w:p>
+      <w:pPr>
+        <w:rPr>
+          <w:sz w:val="28"/>
+          <w:szCs w:val="28"/>
+          <w:lang w:val="en-US"/>
+        </w:rPr>
+      </w:pPr>
+      <w:r>
+        <w:rPr>
+          <w:sz w:val="28"/>
+          <w:szCs w:val="28"/>
+          <w:lang w:val="en-US"/>
+        </w:rPr>
+        <w:t xml:space="preserve">114)what is callable in </w:t>
+      </w:r>
+      <w:proofErr w:type="gramStart"/>
+      <w:r>
+        <w:rPr>
+          <w:sz w:val="28"/>
+          <w:szCs w:val="28"/>
+          <w:lang w:val="en-US"/>
+        </w:rPr>
+        <w:t>JDBC ?</w:t>
+      </w:r>
+      <w:proofErr w:type="gramEnd"/>
+    </w:p>
+    <w:p>
+      <w:pPr>
+        <w:rPr>
+          <w:sz w:val="28"/>
+          <w:szCs w:val="28"/>
+          <w:lang w:val="en-US"/>
+        </w:rPr>
+      </w:pPr>
+      <w:r>
+        <w:rPr>
+          <w:sz w:val="28"/>
+          <w:szCs w:val="28"/>
+          <w:lang w:val="en-US"/>
+        </w:rPr>
+        <w:t xml:space="preserve">115) what is </w:t>
+      </w:r>
+      <w:proofErr w:type="spellStart"/>
+      <w:r>
+        <w:rPr>
+          <w:sz w:val="28"/>
+          <w:szCs w:val="28"/>
+          <w:lang w:val="en-US"/>
+        </w:rPr>
+        <w:t>preparecall</w:t>
+      </w:r>
+      <w:proofErr w:type="spellEnd"/>
+      <w:r>
+        <w:rPr>
+          <w:sz w:val="28"/>
+          <w:szCs w:val="28"/>
+          <w:lang w:val="en-US"/>
+        </w:rPr>
+        <w:t xml:space="preserve"> in the JDBC?</w:t>
+      </w:r>
+      <w:r>
+        <w:rPr>
+          <w:sz w:val="28"/>
+          <w:szCs w:val="28"/>
+          <w:lang w:val="en-US"/>
+        </w:rPr>
+        <w:br/>
+        <w:t xml:space="preserve">116) explain the </w:t>
+      </w:r>
+      <w:proofErr w:type="gramStart"/>
+      <w:r>
+        <w:rPr>
+          <w:sz w:val="28"/>
+          <w:szCs w:val="28"/>
+          <w:lang w:val="en-US"/>
+        </w:rPr>
+        <w:t>significance  of</w:t>
+      </w:r>
+      <w:proofErr w:type="gramEnd"/>
+      <w:r>
+        <w:rPr>
+          <w:sz w:val="28"/>
+          <w:szCs w:val="28"/>
+          <w:lang w:val="en-US"/>
+        </w:rPr>
+        <w:t xml:space="preserve"> the “{}” in the </w:t>
+      </w:r>
+      <w:proofErr w:type="spellStart"/>
+      <w:r>
+        <w:rPr>
+          <w:sz w:val="28"/>
+          <w:szCs w:val="28"/>
+          <w:lang w:val="en-US"/>
+        </w:rPr>
+        <w:t>preparecall</w:t>
+      </w:r>
+      <w:proofErr w:type="spellEnd"/>
+      <w:r>
+        <w:rPr>
+          <w:sz w:val="28"/>
+          <w:szCs w:val="28"/>
+          <w:lang w:val="en-US"/>
+        </w:rPr>
+        <w:t>.</w:t>
+      </w:r>
+    </w:p>
+    <w:p>
+      <w:pPr>
+        <w:rPr>
+          <w:sz w:val="28"/>
+          <w:szCs w:val="28"/>
+          <w:lang w:val="en-US"/>
+        </w:rPr>
+      </w:pPr>
+      <w:r>
+        <w:rPr>
+          <w:sz w:val="28"/>
+          <w:szCs w:val="28"/>
+          <w:lang w:val="en-US"/>
+        </w:rPr>
+        <w:t xml:space="preserve">117) Implement the multithreading in the JDBC with </w:t>
+      </w:r>
+      <w:proofErr w:type="gramStart"/>
+      <w:r>
+        <w:rPr>
+          <w:sz w:val="28"/>
+          <w:szCs w:val="28"/>
+          <w:lang w:val="en-US"/>
+        </w:rPr>
+        <w:t>wait(</w:t>
+      </w:r>
+      <w:proofErr w:type="gramEnd"/>
+      <w:r>
+        <w:rPr>
+          <w:sz w:val="28"/>
+          <w:szCs w:val="28"/>
+          <w:lang w:val="en-US"/>
+        </w:rPr>
+        <w:t xml:space="preserve">), </w:t>
+      </w:r>
+      <w:proofErr w:type="gramStart"/>
+      <w:r>
+        <w:rPr>
+          <w:sz w:val="28"/>
+          <w:szCs w:val="28"/>
+          <w:lang w:val="en-US"/>
+        </w:rPr>
+        <w:t>notify(</w:t>
+      </w:r>
+      <w:proofErr w:type="gramEnd"/>
+      <w:r>
+        <w:rPr>
+          <w:sz w:val="28"/>
+          <w:szCs w:val="28"/>
+          <w:lang w:val="en-US"/>
+        </w:rPr>
+        <w:t xml:space="preserve">) and </w:t>
+      </w:r>
+      <w:proofErr w:type="spellStart"/>
+      <w:proofErr w:type="gramStart"/>
+      <w:r>
+        <w:rPr>
+          <w:sz w:val="28"/>
+          <w:szCs w:val="28"/>
+          <w:lang w:val="en-US"/>
+        </w:rPr>
+        <w:t>notifyall</w:t>
+      </w:r>
+      <w:proofErr w:type="spellEnd"/>
+      <w:r>
+        <w:rPr>
+          <w:sz w:val="28"/>
+          <w:szCs w:val="28"/>
+          <w:lang w:val="en-US"/>
+        </w:rPr>
+        <w:t>(</w:t>
+      </w:r>
+      <w:proofErr w:type="gramEnd"/>
+      <w:r>
+        <w:rPr>
+          <w:sz w:val="28"/>
+          <w:szCs w:val="28"/>
+          <w:lang w:val="en-US"/>
+        </w:rPr>
+        <w:t>) with mutual synchronization.</w:t>
+      </w:r>
+    </w:p>
+    <w:p>
+      <w:pPr>
+        <w:rPr>
+          <w:sz w:val="28"/>
+          <w:szCs w:val="28"/>
+          <w:lang w:val="en-US"/>
+        </w:rPr>
+      </w:pPr>
+      <w:r>
+        <w:rPr>
+          <w:sz w:val="28"/>
+          <w:szCs w:val="28"/>
+          <w:lang w:val="en-US"/>
+        </w:rPr>
+        <w:t>118)  explain the role of Driver in JDBC.</w:t>
+      </w:r>
+    </w:p>
+    <w:p>
+      <w:pPr>
+        <w:rPr>
+          <w:sz w:val="28"/>
+          <w:szCs w:val="28"/>
+          <w:lang w:val="en-US"/>
+        </w:rPr>
+      </w:pPr>
+      <w:r>
+        <w:rPr>
+          <w:sz w:val="28"/>
+          <w:szCs w:val="28"/>
+          <w:lang w:val="en-US"/>
+        </w:rPr>
+        <w:t>119)</w:t>
+      </w:r>
+      <w:proofErr w:type="spellStart"/>
+      <w:r>
+        <w:rPr>
+          <w:sz w:val="28"/>
+          <w:szCs w:val="28"/>
+          <w:lang w:val="en-US"/>
+        </w:rPr>
+        <w:t>Resultset</w:t>
+      </w:r>
+      <w:proofErr w:type="spellEnd"/>
+      <w:r>
+        <w:rPr>
+          <w:sz w:val="28"/>
+          <w:szCs w:val="28"/>
+          <w:lang w:val="en-US"/>
+        </w:rPr>
+        <w:t xml:space="preserve"> and it’s methods.</w:t>
+      </w:r>
+    </w:p>
+    <w:p>
+      <w:pPr>
+        <w:rPr>
+          <w:sz w:val="28"/>
+          <w:szCs w:val="28"/>
+          <w:lang w:val="en-US"/>
+        </w:rPr>
+      </w:pPr>
+      <w:r>
+        <w:rPr>
+          <w:sz w:val="28"/>
+          <w:szCs w:val="28"/>
+          <w:lang w:val="en-US"/>
+        </w:rPr>
+        <w:t>120)Give a note on the best practices in JDBC.</w:t>
+      </w:r>
+    </w:p>
+    <w:p>
+      <w:pPr>
+        <w:rPr>
+          <w:sz w:val="28"/>
+          <w:szCs w:val="28"/>
+          <w:lang w:val="en-US"/>
+        </w:rPr>
+      </w:pPr>
+    </w:p>
+    <w:p>
+      <w:pPr>
+        <w:rPr>
+          <w:b/>
+          <w:bCs/>
+          <w:sz w:val="28"/>
+          <w:szCs w:val="28"/>
+          <w:lang w:val="en-US"/>
+        </w:rPr>
+      </w:pPr>
+      <w:r>
+        <w:rPr>
+          <w:b/>
+          <w:bCs/>
           <w:sz w:val="28"/>
           <w:szCs w:val="28"/>
           <w:lang w:val="en-US"/>

</xml_diff>